<commit_message>
Versión X202602111432. Se añade Informe Ejecutivo Informe EDA COVID-19 con Datos Reales.20260211142215X.pdf
</commit_message>
<xml_diff>
--- a/Docs/BorradorIA_School_F5_P6_TAREA_II_EDA_Alexandra_Zambrano_ai_project_EDA._soloCOVID.20260210100735M.docx
+++ b/Docs/BorradorIA_School_F5_P6_TAREA_II_EDA_Alexandra_Zambrano_ai_project_EDA._soloCOVID.20260210100735M.docx
@@ -4447,6 +4447,2187 @@
           <w:u w:val="single"/>
         </w:rPr>
       </w:pPr>
+      <w:r>
+        <w:rPr>
+          <w:u w:val="single"/>
+        </w:rPr>
+        <w:t>c:\Users\Coder\Proyectos\EDA_JJ_20260206\.venv\pyvenv.cfg</w:t>
+      </w:r>
+      <w:r>
+        <w:rPr>
+          <w:u w:val="single"/>
+        </w:rPr>
+        <w:tab/>
+        <w:t>331</w:t>
+      </w:r>
+      <w:r>
+        <w:rPr>
+          <w:u w:val="single"/>
+        </w:rPr>
+        <w:tab/>
+        <w:t>2026-02-10 09.52</w:t>
+      </w:r>
+      <w:r>
+        <w:rPr>
+          <w:u w:val="single"/>
+        </w:rPr>
+        <w:tab/>
+        <w:t>-a--</w:t>
+      </w:r>
+    </w:p>
+    <w:p>
+      <w:pPr>
+        <w:pStyle w:val="Sinespaciado"/>
+        <w:rPr>
+          <w:u w:val="single"/>
+        </w:rPr>
+      </w:pPr>
+      <w:r>
+        <w:rPr>
+          <w:u w:val="single"/>
+        </w:rPr>
+        <w:t>c:\Users\Coder\Proyectos\EDA_JJ_20260206\Datos\covidtracking\all-states-history.csv</w:t>
+      </w:r>
+      <w:r>
+        <w:rPr>
+          <w:u w:val="single"/>
+        </w:rPr>
+        <w:tab/>
+        <w:t>2.738.601</w:t>
+      </w:r>
+      <w:r>
+        <w:rPr>
+          <w:u w:val="single"/>
+        </w:rPr>
+        <w:tab/>
+        <w:t>2026-02-10 08.19</w:t>
+      </w:r>
+      <w:r>
+        <w:rPr>
+          <w:u w:val="single"/>
+        </w:rPr>
+        <w:tab/>
+        <w:t>-a--</w:t>
+      </w:r>
+    </w:p>
+    <w:p>
+      <w:pPr>
+        <w:pStyle w:val="Sinespaciado"/>
+        <w:rPr>
+          <w:u w:val="single"/>
+        </w:rPr>
+      </w:pPr>
+      <w:r>
+        <w:rPr>
+          <w:u w:val="single"/>
+        </w:rPr>
+        <w:t>c:\Users\Coder\Proyectos\EDA_JJ_20260206\Datos\covidtracking\national-history.csv</w:t>
+      </w:r>
+      <w:r>
+        <w:rPr>
+          <w:u w:val="single"/>
+        </w:rPr>
+        <w:tab/>
+        <w:t>42.952</w:t>
+      </w:r>
+      <w:r>
+        <w:rPr>
+          <w:u w:val="single"/>
+        </w:rPr>
+        <w:tab/>
+        <w:t>2026-02-10 08.19</w:t>
+      </w:r>
+      <w:r>
+        <w:rPr>
+          <w:u w:val="single"/>
+        </w:rPr>
+        <w:tab/>
+        <w:t>-a--</w:t>
+      </w:r>
+    </w:p>
+    <w:p>
+      <w:pPr>
+        <w:pStyle w:val="Sinespaciado"/>
+        <w:rPr>
+          <w:u w:val="single"/>
+        </w:rPr>
+      </w:pPr>
+      <w:r>
+        <w:rPr>
+          <w:u w:val="single"/>
+        </w:rPr>
+        <w:lastRenderedPageBreak/>
+        <w:t>c:\Users\Coder\Proyectos\EDA_JJ_20260206\Docs\README.md</w:t>
+      </w:r>
+      <w:r>
+        <w:rPr>
+          <w:u w:val="single"/>
+        </w:rPr>
+        <w:tab/>
+        <w:t>11.435</w:t>
+      </w:r>
+      <w:r>
+        <w:rPr>
+          <w:u w:val="single"/>
+        </w:rPr>
+        <w:tab/>
+        <w:t>2026-02-10 11.51</w:t>
+      </w:r>
+      <w:r>
+        <w:rPr>
+          <w:u w:val="single"/>
+        </w:rPr>
+        <w:tab/>
+        <w:t>-a--</w:t>
+      </w:r>
+    </w:p>
+    <w:p>
+      <w:pPr>
+        <w:pStyle w:val="Sinespaciado"/>
+        <w:rPr>
+          <w:u w:val="single"/>
+        </w:rPr>
+      </w:pPr>
+      <w:r>
+        <w:rPr>
+          <w:u w:val="single"/>
+        </w:rPr>
+        <w:t>c:\Users\Coder\Proyectos\EDA_JJ_20260206\notebooks\1_analisis_exploratorio_covid.ipynb</w:t>
+      </w:r>
+      <w:r>
+        <w:rPr>
+          <w:u w:val="single"/>
+        </w:rPr>
+        <w:tab/>
+        <w:t>2.149</w:t>
+      </w:r>
+      <w:r>
+        <w:rPr>
+          <w:u w:val="single"/>
+        </w:rPr>
+        <w:tab/>
+        <w:t>2026-02-10 08.30</w:t>
+      </w:r>
+      <w:r>
+        <w:rPr>
+          <w:u w:val="single"/>
+        </w:rPr>
+        <w:tab/>
+        <w:t>-a--</w:t>
+      </w:r>
+    </w:p>
+    <w:p>
+      <w:pPr>
+        <w:pStyle w:val="Sinespaciado"/>
+        <w:rPr>
+          <w:u w:val="single"/>
+        </w:rPr>
+      </w:pPr>
+      <w:r>
+        <w:rPr>
+          <w:u w:val="single"/>
+        </w:rPr>
+        <w:t>c:\Users\Coder\Proyectos\EDA_JJ_20260206\notebooks\2_analisis_exploratorio_covid.ipynb</w:t>
+      </w:r>
+      <w:r>
+        <w:rPr>
+          <w:u w:val="single"/>
+        </w:rPr>
+        <w:tab/>
+        <w:t>2.365</w:t>
+      </w:r>
+      <w:r>
+        <w:rPr>
+          <w:u w:val="single"/>
+        </w:rPr>
+        <w:tab/>
+        <w:t>2026-02-10 08.30</w:t>
+      </w:r>
+      <w:r>
+        <w:rPr>
+          <w:u w:val="single"/>
+        </w:rPr>
+        <w:tab/>
+        <w:t>-a--</w:t>
+      </w:r>
+    </w:p>
+    <w:p>
+      <w:pPr>
+        <w:rPr>
+          <w:u w:val="single"/>
+        </w:rPr>
+      </w:pPr>
+      <w:r>
+        <w:rPr>
+          <w:u w:val="single"/>
+        </w:rPr>
+        <w:br w:type="page"/>
+      </w:r>
+    </w:p>
+    <w:p>
+      <w:pPr>
+        <w:spacing w:before="100" w:beforeAutospacing="1" w:after="100" w:afterAutospacing="1" w:line="240" w:lineRule="auto"/>
+        <w:rPr>
+          <w:rFonts w:ascii="Times New Roman" w:eastAsia="Times New Roman" w:hAnsi="Times New Roman" w:cs="Times New Roman"/>
+          <w:kern w:val="0"/>
+          <w:lang w:eastAsia="es-ES"/>
+          <w14:ligatures w14:val="none"/>
+        </w:rPr>
+      </w:pPr>
+      <w:r>
+        <w:rPr>
+          <w:rFonts w:ascii="Times New Roman" w:eastAsia="Times New Roman" w:hAnsi="Times New Roman" w:cs="Times New Roman"/>
+          <w:kern w:val="0"/>
+          <w:lang w:eastAsia="es-ES"/>
+          <w14:ligatures w14:val="none"/>
+        </w:rPr>
+        <w:lastRenderedPageBreak/>
+        <w:t>¡Hola! Veo que tienes el entorno virtual creado (</w:t>
+      </w:r>
+      <w:r>
+        <w:rPr>
+          <w:rFonts w:ascii="Courier New" w:eastAsia="Times New Roman" w:hAnsi="Courier New" w:cs="Courier New"/>
+          <w:kern w:val="0"/>
+          <w:sz w:val="20"/>
+          <w:szCs w:val="20"/>
+          <w:lang w:eastAsia="es-ES"/>
+          <w14:ligatures w14:val="none"/>
+        </w:rPr>
+        <w:t>.</w:t>
+      </w:r>
+      <w:proofErr w:type="spellStart"/>
+      <w:r>
+        <w:rPr>
+          <w:rFonts w:ascii="Courier New" w:eastAsia="Times New Roman" w:hAnsi="Courier New" w:cs="Courier New"/>
+          <w:kern w:val="0"/>
+          <w:sz w:val="20"/>
+          <w:szCs w:val="20"/>
+          <w:lang w:eastAsia="es-ES"/>
+          <w14:ligatures w14:val="none"/>
+        </w:rPr>
+        <w:t>venv</w:t>
+      </w:r>
+      <w:proofErr w:type="spellEnd"/>
+      <w:r>
+        <w:rPr>
+          <w:rFonts w:ascii="Times New Roman" w:eastAsia="Times New Roman" w:hAnsi="Times New Roman" w:cs="Times New Roman"/>
+          <w:kern w:val="0"/>
+          <w:lang w:eastAsia="es-ES"/>
+          <w14:ligatures w14:val="none"/>
+        </w:rPr>
+        <w:t xml:space="preserve">) y la estructura de carpetas lista en tu proyecto de EDA sobre </w:t>
+      </w:r>
+      <w:proofErr w:type="spellStart"/>
+      <w:r>
+        <w:rPr>
+          <w:rFonts w:ascii="Times New Roman" w:eastAsia="Times New Roman" w:hAnsi="Times New Roman" w:cs="Times New Roman"/>
+          <w:kern w:val="0"/>
+          <w:lang w:eastAsia="es-ES"/>
+          <w14:ligatures w14:val="none"/>
+        </w:rPr>
+        <w:t>Covid</w:t>
+      </w:r>
+      <w:proofErr w:type="spellEnd"/>
+      <w:r>
+        <w:rPr>
+          <w:rFonts w:ascii="Times New Roman" w:eastAsia="Times New Roman" w:hAnsi="Times New Roman" w:cs="Times New Roman"/>
+          <w:kern w:val="0"/>
+          <w:lang w:eastAsia="es-ES"/>
+          <w14:ligatures w14:val="none"/>
+        </w:rPr>
+        <w:t>. Estás usando Python 3.13, que es una versión muy reciente, así que vamos a configurar todo para que funcione bien en VS Code.</w:t>
+      </w:r>
+    </w:p>
+    <w:p>
+      <w:pPr>
+        <w:spacing w:before="100" w:beforeAutospacing="1" w:after="100" w:afterAutospacing="1" w:line="240" w:lineRule="auto"/>
+        <w:rPr>
+          <w:rFonts w:ascii="Times New Roman" w:eastAsia="Times New Roman" w:hAnsi="Times New Roman" w:cs="Times New Roman"/>
+          <w:kern w:val="0"/>
+          <w:lang w:eastAsia="es-ES"/>
+          <w14:ligatures w14:val="none"/>
+        </w:rPr>
+      </w:pPr>
+      <w:r>
+        <w:rPr>
+          <w:rFonts w:ascii="Times New Roman" w:eastAsia="Times New Roman" w:hAnsi="Times New Roman" w:cs="Times New Roman"/>
+          <w:kern w:val="0"/>
+          <w:lang w:eastAsia="es-ES"/>
+          <w14:ligatures w14:val="none"/>
+        </w:rPr>
+        <w:t>Dado que vas a realizar un EDA (Análisis Exploratorio de Datos) con los notebooks que mostraste (</w:t>
+      </w:r>
+      <w:r>
+        <w:rPr>
+          <w:rFonts w:ascii="Courier New" w:eastAsia="Times New Roman" w:hAnsi="Courier New" w:cs="Courier New"/>
+          <w:kern w:val="0"/>
+          <w:sz w:val="20"/>
+          <w:szCs w:val="20"/>
+          <w:lang w:eastAsia="es-ES"/>
+          <w14:ligatures w14:val="none"/>
+        </w:rPr>
+        <w:t>.</w:t>
+      </w:r>
+      <w:proofErr w:type="spellStart"/>
+      <w:r>
+        <w:rPr>
+          <w:rFonts w:ascii="Courier New" w:eastAsia="Times New Roman" w:hAnsi="Courier New" w:cs="Courier New"/>
+          <w:kern w:val="0"/>
+          <w:sz w:val="20"/>
+          <w:szCs w:val="20"/>
+          <w:lang w:eastAsia="es-ES"/>
+          <w14:ligatures w14:val="none"/>
+        </w:rPr>
+        <w:t>ipynb</w:t>
+      </w:r>
+      <w:proofErr w:type="spellEnd"/>
+      <w:r>
+        <w:rPr>
+          <w:rFonts w:ascii="Times New Roman" w:eastAsia="Times New Roman" w:hAnsi="Times New Roman" w:cs="Times New Roman"/>
+          <w:kern w:val="0"/>
+          <w:lang w:eastAsia="es-ES"/>
+          <w14:ligatures w14:val="none"/>
+        </w:rPr>
+        <w:t>) y archivos CSV, necesitas las librerías estándar de ciencia de datos.</w:t>
+      </w:r>
+    </w:p>
+    <w:p>
+      <w:pPr>
+        <w:spacing w:before="100" w:beforeAutospacing="1" w:after="100" w:afterAutospacing="1" w:line="240" w:lineRule="auto"/>
+        <w:rPr>
+          <w:rFonts w:ascii="Times New Roman" w:eastAsia="Times New Roman" w:hAnsi="Times New Roman" w:cs="Times New Roman"/>
+          <w:kern w:val="0"/>
+          <w:lang w:eastAsia="es-ES"/>
+          <w14:ligatures w14:val="none"/>
+        </w:rPr>
+      </w:pPr>
+      <w:r>
+        <w:rPr>
+          <w:rFonts w:ascii="Times New Roman" w:eastAsia="Times New Roman" w:hAnsi="Times New Roman" w:cs="Times New Roman"/>
+          <w:kern w:val="0"/>
+          <w:lang w:eastAsia="es-ES"/>
+          <w14:ligatures w14:val="none"/>
+        </w:rPr>
+        <w:t xml:space="preserve">Aquí tienes los pasos para crear tu </w:t>
+      </w:r>
+      <w:r>
+        <w:rPr>
+          <w:rFonts w:ascii="Courier New" w:eastAsia="Times New Roman" w:hAnsi="Courier New" w:cs="Courier New"/>
+          <w:kern w:val="0"/>
+          <w:sz w:val="20"/>
+          <w:szCs w:val="20"/>
+          <w:lang w:eastAsia="es-ES"/>
+          <w14:ligatures w14:val="none"/>
+        </w:rPr>
+        <w:t>requirements.txt</w:t>
+      </w:r>
+      <w:r>
+        <w:rPr>
+          <w:rFonts w:ascii="Times New Roman" w:eastAsia="Times New Roman" w:hAnsi="Times New Roman" w:cs="Times New Roman"/>
+          <w:kern w:val="0"/>
+          <w:lang w:eastAsia="es-ES"/>
+          <w14:ligatures w14:val="none"/>
+        </w:rPr>
+        <w:t xml:space="preserve"> y dejar el entorno listo:</w:t>
+      </w:r>
+    </w:p>
+    <w:p>
+      <w:pPr>
+        <w:spacing w:before="100" w:beforeAutospacing="1" w:after="100" w:afterAutospacing="1" w:line="240" w:lineRule="auto"/>
+        <w:outlineLvl w:val="2"/>
+        <w:rPr>
+          <w:rFonts w:ascii="Times New Roman" w:eastAsia="Times New Roman" w:hAnsi="Times New Roman" w:cs="Times New Roman"/>
+          <w:b/>
+          <w:bCs/>
+          <w:kern w:val="0"/>
+          <w:sz w:val="27"/>
+          <w:szCs w:val="27"/>
+          <w:lang w:eastAsia="es-ES"/>
+          <w14:ligatures w14:val="none"/>
+        </w:rPr>
+      </w:pPr>
+      <w:r>
+        <w:rPr>
+          <w:rFonts w:ascii="Times New Roman" w:eastAsia="Times New Roman" w:hAnsi="Times New Roman" w:cs="Times New Roman"/>
+          <w:b/>
+          <w:bCs/>
+          <w:kern w:val="0"/>
+          <w:sz w:val="27"/>
+          <w:szCs w:val="27"/>
+          <w:lang w:eastAsia="es-ES"/>
+          <w14:ligatures w14:val="none"/>
+        </w:rPr>
+        <w:t xml:space="preserve">1. Crear el archivo </w:t>
+      </w:r>
+      <w:r>
+        <w:rPr>
+          <w:rFonts w:ascii="Courier New" w:eastAsia="Times New Roman" w:hAnsi="Courier New" w:cs="Courier New"/>
+          <w:b/>
+          <w:bCs/>
+          <w:kern w:val="0"/>
+          <w:sz w:val="20"/>
+          <w:szCs w:val="20"/>
+          <w:lang w:eastAsia="es-ES"/>
+          <w14:ligatures w14:val="none"/>
+        </w:rPr>
+        <w:t>requirements.txt</w:t>
+      </w:r>
+    </w:p>
+    <w:p>
+      <w:pPr>
+        <w:spacing w:before="100" w:beforeAutospacing="1" w:after="100" w:afterAutospacing="1" w:line="240" w:lineRule="auto"/>
+        <w:rPr>
+          <w:rFonts w:ascii="Times New Roman" w:eastAsia="Times New Roman" w:hAnsi="Times New Roman" w:cs="Times New Roman"/>
+          <w:kern w:val="0"/>
+          <w:lang w:eastAsia="es-ES"/>
+          <w14:ligatures w14:val="none"/>
+        </w:rPr>
+      </w:pPr>
+      <w:r>
+        <w:rPr>
+          <w:rFonts w:ascii="Times New Roman" w:eastAsia="Times New Roman" w:hAnsi="Times New Roman" w:cs="Times New Roman"/>
+          <w:kern w:val="0"/>
+          <w:lang w:eastAsia="es-ES"/>
+          <w14:ligatures w14:val="none"/>
+        </w:rPr>
+        <w:t xml:space="preserve">En la raíz de tu proyecto (donde está la carpeta </w:t>
+      </w:r>
+      <w:r>
+        <w:rPr>
+          <w:rFonts w:ascii="Courier New" w:eastAsia="Times New Roman" w:hAnsi="Courier New" w:cs="Courier New"/>
+          <w:kern w:val="0"/>
+          <w:sz w:val="20"/>
+          <w:szCs w:val="20"/>
+          <w:lang w:eastAsia="es-ES"/>
+          <w14:ligatures w14:val="none"/>
+        </w:rPr>
+        <w:t>.</w:t>
+      </w:r>
+      <w:proofErr w:type="spellStart"/>
+      <w:r>
+        <w:rPr>
+          <w:rFonts w:ascii="Courier New" w:eastAsia="Times New Roman" w:hAnsi="Courier New" w:cs="Courier New"/>
+          <w:kern w:val="0"/>
+          <w:sz w:val="20"/>
+          <w:szCs w:val="20"/>
+          <w:lang w:eastAsia="es-ES"/>
+          <w14:ligatures w14:val="none"/>
+        </w:rPr>
+        <w:t>venv</w:t>
+      </w:r>
+      <w:proofErr w:type="spellEnd"/>
+      <w:r>
+        <w:rPr>
+          <w:rFonts w:ascii="Times New Roman" w:eastAsia="Times New Roman" w:hAnsi="Times New Roman" w:cs="Times New Roman"/>
+          <w:kern w:val="0"/>
+          <w:lang w:eastAsia="es-ES"/>
+          <w14:ligatures w14:val="none"/>
+        </w:rPr>
+        <w:t xml:space="preserve">), crea un archivo llamado </w:t>
+      </w:r>
+      <w:r>
+        <w:rPr>
+          <w:rFonts w:ascii="Courier New" w:eastAsia="Times New Roman" w:hAnsi="Courier New" w:cs="Courier New"/>
+          <w:kern w:val="0"/>
+          <w:sz w:val="20"/>
+          <w:szCs w:val="20"/>
+          <w:lang w:eastAsia="es-ES"/>
+          <w14:ligatures w14:val="none"/>
+        </w:rPr>
+        <w:t>requirements.txt</w:t>
+      </w:r>
+      <w:r>
+        <w:rPr>
+          <w:rFonts w:ascii="Times New Roman" w:eastAsia="Times New Roman" w:hAnsi="Times New Roman" w:cs="Times New Roman"/>
+          <w:kern w:val="0"/>
+          <w:lang w:eastAsia="es-ES"/>
+          <w14:ligatures w14:val="none"/>
+        </w:rPr>
+        <w:t xml:space="preserve"> y pega el siguiente contenido. Estas son las librerías esenciales para lo que vas a hacer:</w:t>
+      </w:r>
+    </w:p>
+    <w:p>
+      <w:pPr>
+        <w:spacing w:after="0" w:line="240" w:lineRule="auto"/>
+        <w:rPr>
+          <w:rFonts w:ascii="Times New Roman" w:eastAsia="Times New Roman" w:hAnsi="Times New Roman" w:cs="Times New Roman"/>
+          <w:kern w:val="0"/>
+          <w:lang w:eastAsia="es-ES"/>
+          <w14:ligatures w14:val="none"/>
+        </w:rPr>
+      </w:pPr>
+      <w:proofErr w:type="spellStart"/>
+      <w:r>
+        <w:rPr>
+          <w:rFonts w:ascii="Times New Roman" w:eastAsia="Times New Roman" w:hAnsi="Times New Roman" w:cs="Times New Roman"/>
+          <w:kern w:val="0"/>
+          <w:lang w:eastAsia="es-ES"/>
+          <w14:ligatures w14:val="none"/>
+        </w:rPr>
+        <w:t>Plaintext</w:t>
+      </w:r>
+      <w:proofErr w:type="spellEnd"/>
+    </w:p>
+    <w:p>
+      <w:pPr>
+        <w:tabs>
+          <w:tab w:val="left" w:pos="916"/>
+          <w:tab w:val="left" w:pos="1832"/>
+          <w:tab w:val="left" w:pos="2748"/>
+          <w:tab w:val="left" w:pos="3664"/>
+          <w:tab w:val="left" w:pos="4580"/>
+          <w:tab w:val="left" w:pos="5496"/>
+          <w:tab w:val="left" w:pos="6412"/>
+          <w:tab w:val="left" w:pos="7328"/>
+          <w:tab w:val="left" w:pos="8244"/>
+          <w:tab w:val="left" w:pos="9160"/>
+          <w:tab w:val="left" w:pos="10076"/>
+          <w:tab w:val="left" w:pos="10992"/>
+          <w:tab w:val="left" w:pos="11908"/>
+          <w:tab w:val="left" w:pos="12824"/>
+          <w:tab w:val="left" w:pos="13740"/>
+          <w:tab w:val="left" w:pos="14656"/>
+        </w:tabs>
+        <w:spacing w:after="0" w:line="240" w:lineRule="auto"/>
+        <w:rPr>
+          <w:rFonts w:ascii="Courier New" w:eastAsia="Times New Roman" w:hAnsi="Courier New" w:cs="Courier New"/>
+          <w:kern w:val="0"/>
+          <w:sz w:val="20"/>
+          <w:szCs w:val="20"/>
+          <w:lang w:eastAsia="es-ES"/>
+          <w14:ligatures w14:val="none"/>
+        </w:rPr>
+      </w:pPr>
+      <w:r>
+        <w:rPr>
+          <w:rFonts w:ascii="Courier New" w:eastAsia="Times New Roman" w:hAnsi="Courier New" w:cs="Courier New"/>
+          <w:kern w:val="0"/>
+          <w:sz w:val="20"/>
+          <w:szCs w:val="20"/>
+          <w:lang w:eastAsia="es-ES"/>
+          <w14:ligatures w14:val="none"/>
+        </w:rPr>
+        <w:t>pandas</w:t>
+      </w:r>
+    </w:p>
+    <w:p>
+      <w:pPr>
+        <w:tabs>
+          <w:tab w:val="left" w:pos="916"/>
+          <w:tab w:val="left" w:pos="1832"/>
+          <w:tab w:val="left" w:pos="2748"/>
+          <w:tab w:val="left" w:pos="3664"/>
+          <w:tab w:val="left" w:pos="4580"/>
+          <w:tab w:val="left" w:pos="5496"/>
+          <w:tab w:val="left" w:pos="6412"/>
+          <w:tab w:val="left" w:pos="7328"/>
+          <w:tab w:val="left" w:pos="8244"/>
+          <w:tab w:val="left" w:pos="9160"/>
+          <w:tab w:val="left" w:pos="10076"/>
+          <w:tab w:val="left" w:pos="10992"/>
+          <w:tab w:val="left" w:pos="11908"/>
+          <w:tab w:val="left" w:pos="12824"/>
+          <w:tab w:val="left" w:pos="13740"/>
+          <w:tab w:val="left" w:pos="14656"/>
+        </w:tabs>
+        <w:spacing w:after="0" w:line="240" w:lineRule="auto"/>
+        <w:rPr>
+          <w:rFonts w:ascii="Courier New" w:eastAsia="Times New Roman" w:hAnsi="Courier New" w:cs="Courier New"/>
+          <w:kern w:val="0"/>
+          <w:sz w:val="20"/>
+          <w:szCs w:val="20"/>
+          <w:lang w:eastAsia="es-ES"/>
+          <w14:ligatures w14:val="none"/>
+        </w:rPr>
+      </w:pPr>
+      <w:proofErr w:type="spellStart"/>
+      <w:r>
+        <w:rPr>
+          <w:rFonts w:ascii="Courier New" w:eastAsia="Times New Roman" w:hAnsi="Courier New" w:cs="Courier New"/>
+          <w:kern w:val="0"/>
+          <w:sz w:val="20"/>
+          <w:szCs w:val="20"/>
+          <w:lang w:eastAsia="es-ES"/>
+          <w14:ligatures w14:val="none"/>
+        </w:rPr>
+        <w:t>numpy</w:t>
+      </w:r>
+      <w:proofErr w:type="spellEnd"/>
+    </w:p>
+    <w:p>
+      <w:pPr>
+        <w:tabs>
+          <w:tab w:val="left" w:pos="916"/>
+          <w:tab w:val="left" w:pos="1832"/>
+          <w:tab w:val="left" w:pos="2748"/>
+          <w:tab w:val="left" w:pos="3664"/>
+          <w:tab w:val="left" w:pos="4580"/>
+          <w:tab w:val="left" w:pos="5496"/>
+          <w:tab w:val="left" w:pos="6412"/>
+          <w:tab w:val="left" w:pos="7328"/>
+          <w:tab w:val="left" w:pos="8244"/>
+          <w:tab w:val="left" w:pos="9160"/>
+          <w:tab w:val="left" w:pos="10076"/>
+          <w:tab w:val="left" w:pos="10992"/>
+          <w:tab w:val="left" w:pos="11908"/>
+          <w:tab w:val="left" w:pos="12824"/>
+          <w:tab w:val="left" w:pos="13740"/>
+          <w:tab w:val="left" w:pos="14656"/>
+        </w:tabs>
+        <w:spacing w:after="0" w:line="240" w:lineRule="auto"/>
+        <w:rPr>
+          <w:rFonts w:ascii="Courier New" w:eastAsia="Times New Roman" w:hAnsi="Courier New" w:cs="Courier New"/>
+          <w:kern w:val="0"/>
+          <w:sz w:val="20"/>
+          <w:szCs w:val="20"/>
+          <w:lang w:eastAsia="es-ES"/>
+          <w14:ligatures w14:val="none"/>
+        </w:rPr>
+      </w:pPr>
+      <w:proofErr w:type="spellStart"/>
+      <w:r>
+        <w:rPr>
+          <w:rFonts w:ascii="Courier New" w:eastAsia="Times New Roman" w:hAnsi="Courier New" w:cs="Courier New"/>
+          <w:kern w:val="0"/>
+          <w:sz w:val="20"/>
+          <w:szCs w:val="20"/>
+          <w:lang w:eastAsia="es-ES"/>
+          <w14:ligatures w14:val="none"/>
+        </w:rPr>
+        <w:t>matplotlib</w:t>
+      </w:r>
+      <w:proofErr w:type="spellEnd"/>
+    </w:p>
+    <w:p>
+      <w:pPr>
+        <w:tabs>
+          <w:tab w:val="left" w:pos="916"/>
+          <w:tab w:val="left" w:pos="1832"/>
+          <w:tab w:val="left" w:pos="2748"/>
+          <w:tab w:val="left" w:pos="3664"/>
+          <w:tab w:val="left" w:pos="4580"/>
+          <w:tab w:val="left" w:pos="5496"/>
+          <w:tab w:val="left" w:pos="6412"/>
+          <w:tab w:val="left" w:pos="7328"/>
+          <w:tab w:val="left" w:pos="8244"/>
+          <w:tab w:val="left" w:pos="9160"/>
+          <w:tab w:val="left" w:pos="10076"/>
+          <w:tab w:val="left" w:pos="10992"/>
+          <w:tab w:val="left" w:pos="11908"/>
+          <w:tab w:val="left" w:pos="12824"/>
+          <w:tab w:val="left" w:pos="13740"/>
+          <w:tab w:val="left" w:pos="14656"/>
+        </w:tabs>
+        <w:spacing w:after="0" w:line="240" w:lineRule="auto"/>
+        <w:rPr>
+          <w:rFonts w:ascii="Courier New" w:eastAsia="Times New Roman" w:hAnsi="Courier New" w:cs="Courier New"/>
+          <w:kern w:val="0"/>
+          <w:sz w:val="20"/>
+          <w:szCs w:val="20"/>
+          <w:lang w:eastAsia="es-ES"/>
+          <w14:ligatures w14:val="none"/>
+        </w:rPr>
+      </w:pPr>
+      <w:proofErr w:type="spellStart"/>
+      <w:r>
+        <w:rPr>
+          <w:rFonts w:ascii="Courier New" w:eastAsia="Times New Roman" w:hAnsi="Courier New" w:cs="Courier New"/>
+          <w:kern w:val="0"/>
+          <w:sz w:val="20"/>
+          <w:szCs w:val="20"/>
+          <w:lang w:eastAsia="es-ES"/>
+          <w14:ligatures w14:val="none"/>
+        </w:rPr>
+        <w:t>seaborn</w:t>
+      </w:r>
+      <w:proofErr w:type="spellEnd"/>
+    </w:p>
+    <w:p>
+      <w:pPr>
+        <w:tabs>
+          <w:tab w:val="left" w:pos="916"/>
+          <w:tab w:val="left" w:pos="1832"/>
+          <w:tab w:val="left" w:pos="2748"/>
+          <w:tab w:val="left" w:pos="3664"/>
+          <w:tab w:val="left" w:pos="4580"/>
+          <w:tab w:val="left" w:pos="5496"/>
+          <w:tab w:val="left" w:pos="6412"/>
+          <w:tab w:val="left" w:pos="7328"/>
+          <w:tab w:val="left" w:pos="8244"/>
+          <w:tab w:val="left" w:pos="9160"/>
+          <w:tab w:val="left" w:pos="10076"/>
+          <w:tab w:val="left" w:pos="10992"/>
+          <w:tab w:val="left" w:pos="11908"/>
+          <w:tab w:val="left" w:pos="12824"/>
+          <w:tab w:val="left" w:pos="13740"/>
+          <w:tab w:val="left" w:pos="14656"/>
+        </w:tabs>
+        <w:spacing w:after="0" w:line="240" w:lineRule="auto"/>
+        <w:rPr>
+          <w:rFonts w:ascii="Courier New" w:eastAsia="Times New Roman" w:hAnsi="Courier New" w:cs="Courier New"/>
+          <w:kern w:val="0"/>
+          <w:sz w:val="20"/>
+          <w:szCs w:val="20"/>
+          <w:lang w:eastAsia="es-ES"/>
+          <w14:ligatures w14:val="none"/>
+        </w:rPr>
+      </w:pPr>
+      <w:proofErr w:type="spellStart"/>
+      <w:r>
+        <w:rPr>
+          <w:rFonts w:ascii="Courier New" w:eastAsia="Times New Roman" w:hAnsi="Courier New" w:cs="Courier New"/>
+          <w:kern w:val="0"/>
+          <w:sz w:val="20"/>
+          <w:szCs w:val="20"/>
+          <w:lang w:eastAsia="es-ES"/>
+          <w14:ligatures w14:val="none"/>
+        </w:rPr>
+        <w:t>ipykernel</w:t>
+      </w:r>
+      <w:proofErr w:type="spellEnd"/>
+    </w:p>
+    <w:p>
+      <w:pPr>
+        <w:numPr>
+          <w:ilvl w:val="0"/>
+          <w:numId w:val="37"/>
+        </w:numPr>
+        <w:spacing w:before="100" w:beforeAutospacing="1" w:after="100" w:afterAutospacing="1" w:line="240" w:lineRule="auto"/>
+        <w:rPr>
+          <w:rFonts w:ascii="Times New Roman" w:eastAsia="Times New Roman" w:hAnsi="Times New Roman" w:cs="Times New Roman"/>
+          <w:kern w:val="0"/>
+          <w:lang w:eastAsia="es-ES"/>
+          <w14:ligatures w14:val="none"/>
+        </w:rPr>
+      </w:pPr>
+      <w:r>
+        <w:rPr>
+          <w:rFonts w:ascii="Times New Roman" w:eastAsia="Times New Roman" w:hAnsi="Times New Roman" w:cs="Times New Roman"/>
+          <w:b/>
+          <w:bCs/>
+          <w:kern w:val="0"/>
+          <w:lang w:eastAsia="es-ES"/>
+          <w14:ligatures w14:val="none"/>
+        </w:rPr>
+        <w:t>pandas:</w:t>
+      </w:r>
+      <w:r>
+        <w:rPr>
+          <w:rFonts w:ascii="Times New Roman" w:eastAsia="Times New Roman" w:hAnsi="Times New Roman" w:cs="Times New Roman"/>
+          <w:kern w:val="0"/>
+          <w:lang w:eastAsia="es-ES"/>
+          <w14:ligatures w14:val="none"/>
+        </w:rPr>
+        <w:t xml:space="preserve"> Para manipular tus CSV (</w:t>
+      </w:r>
+      <w:r>
+        <w:rPr>
+          <w:rFonts w:ascii="Courier New" w:eastAsia="Times New Roman" w:hAnsi="Courier New" w:cs="Courier New"/>
+          <w:kern w:val="0"/>
+          <w:sz w:val="20"/>
+          <w:szCs w:val="20"/>
+          <w:lang w:eastAsia="es-ES"/>
+          <w14:ligatures w14:val="none"/>
+        </w:rPr>
+        <w:t>all-states-history.csv</w:t>
+      </w:r>
+      <w:r>
+        <w:rPr>
+          <w:rFonts w:ascii="Times New Roman" w:eastAsia="Times New Roman" w:hAnsi="Times New Roman" w:cs="Times New Roman"/>
+          <w:kern w:val="0"/>
+          <w:lang w:eastAsia="es-ES"/>
+          <w14:ligatures w14:val="none"/>
+        </w:rPr>
+        <w:t>, etc.).</w:t>
+      </w:r>
+    </w:p>
+    <w:p>
+      <w:pPr>
+        <w:numPr>
+          <w:ilvl w:val="0"/>
+          <w:numId w:val="37"/>
+        </w:numPr>
+        <w:spacing w:before="100" w:beforeAutospacing="1" w:after="100" w:afterAutospacing="1" w:line="240" w:lineRule="auto"/>
+        <w:rPr>
+          <w:rFonts w:ascii="Times New Roman" w:eastAsia="Times New Roman" w:hAnsi="Times New Roman" w:cs="Times New Roman"/>
+          <w:kern w:val="0"/>
+          <w:lang w:eastAsia="es-ES"/>
+          <w14:ligatures w14:val="none"/>
+        </w:rPr>
+      </w:pPr>
+      <w:proofErr w:type="spellStart"/>
+      <w:r>
+        <w:rPr>
+          <w:rFonts w:ascii="Times New Roman" w:eastAsia="Times New Roman" w:hAnsi="Times New Roman" w:cs="Times New Roman"/>
+          <w:b/>
+          <w:bCs/>
+          <w:kern w:val="0"/>
+          <w:lang w:eastAsia="es-ES"/>
+          <w14:ligatures w14:val="none"/>
+        </w:rPr>
+        <w:t>numpy</w:t>
+      </w:r>
+      <w:proofErr w:type="spellEnd"/>
+      <w:r>
+        <w:rPr>
+          <w:rFonts w:ascii="Times New Roman" w:eastAsia="Times New Roman" w:hAnsi="Times New Roman" w:cs="Times New Roman"/>
+          <w:b/>
+          <w:bCs/>
+          <w:kern w:val="0"/>
+          <w:lang w:eastAsia="es-ES"/>
+          <w14:ligatures w14:val="none"/>
+        </w:rPr>
+        <w:t>:</w:t>
+      </w:r>
+      <w:r>
+        <w:rPr>
+          <w:rFonts w:ascii="Times New Roman" w:eastAsia="Times New Roman" w:hAnsi="Times New Roman" w:cs="Times New Roman"/>
+          <w:kern w:val="0"/>
+          <w:lang w:eastAsia="es-ES"/>
+          <w14:ligatures w14:val="none"/>
+        </w:rPr>
+        <w:t xml:space="preserve"> Cálculo numérico (base de pandas).</w:t>
+      </w:r>
+    </w:p>
+    <w:p>
+      <w:pPr>
+        <w:numPr>
+          <w:ilvl w:val="0"/>
+          <w:numId w:val="37"/>
+        </w:numPr>
+        <w:spacing w:before="100" w:beforeAutospacing="1" w:after="100" w:afterAutospacing="1" w:line="240" w:lineRule="auto"/>
+        <w:rPr>
+          <w:rFonts w:ascii="Times New Roman" w:eastAsia="Times New Roman" w:hAnsi="Times New Roman" w:cs="Times New Roman"/>
+          <w:kern w:val="0"/>
+          <w:lang w:eastAsia="es-ES"/>
+          <w14:ligatures w14:val="none"/>
+        </w:rPr>
+      </w:pPr>
+      <w:proofErr w:type="spellStart"/>
+      <w:r>
+        <w:rPr>
+          <w:rFonts w:ascii="Times New Roman" w:eastAsia="Times New Roman" w:hAnsi="Times New Roman" w:cs="Times New Roman"/>
+          <w:b/>
+          <w:bCs/>
+          <w:kern w:val="0"/>
+          <w:lang w:eastAsia="es-ES"/>
+          <w14:ligatures w14:val="none"/>
+        </w:rPr>
+        <w:t>matplotlib</w:t>
+      </w:r>
+      <w:proofErr w:type="spellEnd"/>
+      <w:r>
+        <w:rPr>
+          <w:rFonts w:ascii="Times New Roman" w:eastAsia="Times New Roman" w:hAnsi="Times New Roman" w:cs="Times New Roman"/>
+          <w:b/>
+          <w:bCs/>
+          <w:kern w:val="0"/>
+          <w:lang w:eastAsia="es-ES"/>
+          <w14:ligatures w14:val="none"/>
+        </w:rPr>
+        <w:t xml:space="preserve"> &amp; </w:t>
+      </w:r>
+      <w:proofErr w:type="spellStart"/>
+      <w:r>
+        <w:rPr>
+          <w:rFonts w:ascii="Times New Roman" w:eastAsia="Times New Roman" w:hAnsi="Times New Roman" w:cs="Times New Roman"/>
+          <w:b/>
+          <w:bCs/>
+          <w:kern w:val="0"/>
+          <w:lang w:eastAsia="es-ES"/>
+          <w14:ligatures w14:val="none"/>
+        </w:rPr>
+        <w:t>seaborn</w:t>
+      </w:r>
+      <w:proofErr w:type="spellEnd"/>
+      <w:r>
+        <w:rPr>
+          <w:rFonts w:ascii="Times New Roman" w:eastAsia="Times New Roman" w:hAnsi="Times New Roman" w:cs="Times New Roman"/>
+          <w:b/>
+          <w:bCs/>
+          <w:kern w:val="0"/>
+          <w:lang w:eastAsia="es-ES"/>
+          <w14:ligatures w14:val="none"/>
+        </w:rPr>
+        <w:t>:</w:t>
+      </w:r>
+      <w:r>
+        <w:rPr>
+          <w:rFonts w:ascii="Times New Roman" w:eastAsia="Times New Roman" w:hAnsi="Times New Roman" w:cs="Times New Roman"/>
+          <w:kern w:val="0"/>
+          <w:lang w:eastAsia="es-ES"/>
+          <w14:ligatures w14:val="none"/>
+        </w:rPr>
+        <w:t xml:space="preserve"> Para crear las gráficas del EDA.</w:t>
+      </w:r>
+    </w:p>
+    <w:p>
+      <w:pPr>
+        <w:numPr>
+          <w:ilvl w:val="0"/>
+          <w:numId w:val="37"/>
+        </w:numPr>
+        <w:spacing w:before="100" w:beforeAutospacing="1" w:after="100" w:afterAutospacing="1" w:line="240" w:lineRule="auto"/>
+        <w:rPr>
+          <w:rFonts w:ascii="Times New Roman" w:eastAsia="Times New Roman" w:hAnsi="Times New Roman" w:cs="Times New Roman"/>
+          <w:kern w:val="0"/>
+          <w:lang w:eastAsia="es-ES"/>
+          <w14:ligatures w14:val="none"/>
+        </w:rPr>
+      </w:pPr>
+      <w:proofErr w:type="spellStart"/>
+      <w:r>
+        <w:rPr>
+          <w:rFonts w:ascii="Times New Roman" w:eastAsia="Times New Roman" w:hAnsi="Times New Roman" w:cs="Times New Roman"/>
+          <w:b/>
+          <w:bCs/>
+          <w:kern w:val="0"/>
+          <w:lang w:eastAsia="es-ES"/>
+          <w14:ligatures w14:val="none"/>
+        </w:rPr>
+        <w:t>ipykernel</w:t>
+      </w:r>
+      <w:proofErr w:type="spellEnd"/>
+      <w:r>
+        <w:rPr>
+          <w:rFonts w:ascii="Times New Roman" w:eastAsia="Times New Roman" w:hAnsi="Times New Roman" w:cs="Times New Roman"/>
+          <w:b/>
+          <w:bCs/>
+          <w:kern w:val="0"/>
+          <w:lang w:eastAsia="es-ES"/>
+          <w14:ligatures w14:val="none"/>
+        </w:rPr>
+        <w:t>:</w:t>
+      </w:r>
+      <w:r>
+        <w:rPr>
+          <w:rFonts w:ascii="Times New Roman" w:eastAsia="Times New Roman" w:hAnsi="Times New Roman" w:cs="Times New Roman"/>
+          <w:kern w:val="0"/>
+          <w:lang w:eastAsia="es-ES"/>
+          <w14:ligatures w14:val="none"/>
+        </w:rPr>
+        <w:t xml:space="preserve"> </w:t>
+      </w:r>
+      <w:r>
+        <w:rPr>
+          <w:rFonts w:ascii="Times New Roman" w:eastAsia="Times New Roman" w:hAnsi="Times New Roman" w:cs="Times New Roman"/>
+          <w:b/>
+          <w:bCs/>
+          <w:kern w:val="0"/>
+          <w:lang w:eastAsia="es-ES"/>
+          <w14:ligatures w14:val="none"/>
+        </w:rPr>
+        <w:t>Fundamental</w:t>
+      </w:r>
+      <w:r>
+        <w:rPr>
+          <w:rFonts w:ascii="Times New Roman" w:eastAsia="Times New Roman" w:hAnsi="Times New Roman" w:cs="Times New Roman"/>
+          <w:kern w:val="0"/>
+          <w:lang w:eastAsia="es-ES"/>
+          <w14:ligatures w14:val="none"/>
+        </w:rPr>
+        <w:t xml:space="preserve"> para que VS Code pueda ejecutar los notebooks </w:t>
+      </w:r>
+      <w:r>
+        <w:rPr>
+          <w:rFonts w:ascii="Courier New" w:eastAsia="Times New Roman" w:hAnsi="Courier New" w:cs="Courier New"/>
+          <w:kern w:val="0"/>
+          <w:sz w:val="20"/>
+          <w:szCs w:val="20"/>
+          <w:lang w:eastAsia="es-ES"/>
+          <w14:ligatures w14:val="none"/>
+        </w:rPr>
+        <w:t>.</w:t>
+      </w:r>
+      <w:proofErr w:type="spellStart"/>
+      <w:r>
+        <w:rPr>
+          <w:rFonts w:ascii="Courier New" w:eastAsia="Times New Roman" w:hAnsi="Courier New" w:cs="Courier New"/>
+          <w:kern w:val="0"/>
+          <w:sz w:val="20"/>
+          <w:szCs w:val="20"/>
+          <w:lang w:eastAsia="es-ES"/>
+          <w14:ligatures w14:val="none"/>
+        </w:rPr>
+        <w:t>ipynb</w:t>
+      </w:r>
+      <w:proofErr w:type="spellEnd"/>
+      <w:r>
+        <w:rPr>
+          <w:rFonts w:ascii="Times New Roman" w:eastAsia="Times New Roman" w:hAnsi="Times New Roman" w:cs="Times New Roman"/>
+          <w:kern w:val="0"/>
+          <w:lang w:eastAsia="es-ES"/>
+          <w14:ligatures w14:val="none"/>
+        </w:rPr>
+        <w:t xml:space="preserve"> usando tu entorno virtual.</w:t>
+      </w:r>
+    </w:p>
+    <w:p>
+      <w:pPr>
+        <w:spacing w:before="100" w:beforeAutospacing="1" w:after="100" w:afterAutospacing="1" w:line="240" w:lineRule="auto"/>
+        <w:outlineLvl w:val="2"/>
+        <w:rPr>
+          <w:rFonts w:ascii="Times New Roman" w:eastAsia="Times New Roman" w:hAnsi="Times New Roman" w:cs="Times New Roman"/>
+          <w:b/>
+          <w:bCs/>
+          <w:kern w:val="0"/>
+          <w:sz w:val="27"/>
+          <w:szCs w:val="27"/>
+          <w:lang w:eastAsia="es-ES"/>
+          <w14:ligatures w14:val="none"/>
+        </w:rPr>
+      </w:pPr>
+      <w:r>
+        <w:rPr>
+          <w:rFonts w:ascii="Times New Roman" w:eastAsia="Times New Roman" w:hAnsi="Times New Roman" w:cs="Times New Roman"/>
+          <w:b/>
+          <w:bCs/>
+          <w:kern w:val="0"/>
+          <w:sz w:val="27"/>
+          <w:szCs w:val="27"/>
+          <w:lang w:eastAsia="es-ES"/>
+          <w14:ligatures w14:val="none"/>
+        </w:rPr>
+        <w:t>2. Instalar las dependencias</w:t>
+      </w:r>
+    </w:p>
+    <w:p>
+      <w:pPr>
+        <w:spacing w:before="100" w:beforeAutospacing="1" w:after="100" w:afterAutospacing="1" w:line="240" w:lineRule="auto"/>
+        <w:rPr>
+          <w:rFonts w:ascii="Times New Roman" w:eastAsia="Times New Roman" w:hAnsi="Times New Roman" w:cs="Times New Roman"/>
+          <w:kern w:val="0"/>
+          <w:lang w:eastAsia="es-ES"/>
+          <w14:ligatures w14:val="none"/>
+        </w:rPr>
+      </w:pPr>
+      <w:r>
+        <w:rPr>
+          <w:rFonts w:ascii="Times New Roman" w:eastAsia="Times New Roman" w:hAnsi="Times New Roman" w:cs="Times New Roman"/>
+          <w:kern w:val="0"/>
+          <w:lang w:eastAsia="es-ES"/>
+          <w14:ligatures w14:val="none"/>
+        </w:rPr>
+        <w:t xml:space="preserve">Desde tu terminal (veo que ya tienes el entorno activado porque sale </w:t>
+      </w:r>
+      <w:r>
+        <w:rPr>
+          <w:rFonts w:ascii="Courier New" w:eastAsia="Times New Roman" w:hAnsi="Courier New" w:cs="Courier New"/>
+          <w:kern w:val="0"/>
+          <w:sz w:val="20"/>
+          <w:szCs w:val="20"/>
+          <w:lang w:eastAsia="es-ES"/>
+          <w14:ligatures w14:val="none"/>
+        </w:rPr>
+        <w:t>(.</w:t>
+      </w:r>
+      <w:proofErr w:type="spellStart"/>
+      <w:r>
+        <w:rPr>
+          <w:rFonts w:ascii="Courier New" w:eastAsia="Times New Roman" w:hAnsi="Courier New" w:cs="Courier New"/>
+          <w:kern w:val="0"/>
+          <w:sz w:val="20"/>
+          <w:szCs w:val="20"/>
+          <w:lang w:eastAsia="es-ES"/>
+          <w14:ligatures w14:val="none"/>
+        </w:rPr>
+        <w:t>venv</w:t>
+      </w:r>
+      <w:proofErr w:type="spellEnd"/>
+      <w:r>
+        <w:rPr>
+          <w:rFonts w:ascii="Courier New" w:eastAsia="Times New Roman" w:hAnsi="Courier New" w:cs="Courier New"/>
+          <w:kern w:val="0"/>
+          <w:sz w:val="20"/>
+          <w:szCs w:val="20"/>
+          <w:lang w:eastAsia="es-ES"/>
+          <w14:ligatures w14:val="none"/>
+        </w:rPr>
+        <w:t>)</w:t>
+      </w:r>
+      <w:r>
+        <w:rPr>
+          <w:rFonts w:ascii="Times New Roman" w:eastAsia="Times New Roman" w:hAnsi="Times New Roman" w:cs="Times New Roman"/>
+          <w:kern w:val="0"/>
+          <w:lang w:eastAsia="es-ES"/>
+          <w14:ligatures w14:val="none"/>
+        </w:rPr>
+        <w:t>), ejecuta:</w:t>
+      </w:r>
+    </w:p>
+    <w:p>
+      <w:pPr>
+        <w:spacing w:after="0" w:line="240" w:lineRule="auto"/>
+        <w:rPr>
+          <w:rFonts w:ascii="Times New Roman" w:eastAsia="Times New Roman" w:hAnsi="Times New Roman" w:cs="Times New Roman"/>
+          <w:kern w:val="0"/>
+          <w:lang w:eastAsia="es-ES"/>
+          <w14:ligatures w14:val="none"/>
+        </w:rPr>
+      </w:pPr>
+      <w:r>
+        <w:rPr>
+          <w:rFonts w:ascii="Times New Roman" w:eastAsia="Times New Roman" w:hAnsi="Times New Roman" w:cs="Times New Roman"/>
+          <w:kern w:val="0"/>
+          <w:lang w:eastAsia="es-ES"/>
+          <w14:ligatures w14:val="none"/>
+        </w:rPr>
+        <w:t>Bash</w:t>
+      </w:r>
+    </w:p>
+    <w:p>
+      <w:pPr>
+        <w:tabs>
+          <w:tab w:val="left" w:pos="916"/>
+          <w:tab w:val="left" w:pos="1832"/>
+          <w:tab w:val="left" w:pos="2748"/>
+          <w:tab w:val="left" w:pos="3664"/>
+          <w:tab w:val="left" w:pos="4580"/>
+          <w:tab w:val="left" w:pos="5496"/>
+          <w:tab w:val="left" w:pos="6412"/>
+          <w:tab w:val="left" w:pos="7328"/>
+          <w:tab w:val="left" w:pos="8244"/>
+          <w:tab w:val="left" w:pos="9160"/>
+          <w:tab w:val="left" w:pos="10076"/>
+          <w:tab w:val="left" w:pos="10992"/>
+          <w:tab w:val="left" w:pos="11908"/>
+          <w:tab w:val="left" w:pos="12824"/>
+          <w:tab w:val="left" w:pos="13740"/>
+          <w:tab w:val="left" w:pos="14656"/>
+        </w:tabs>
+        <w:spacing w:after="0" w:line="240" w:lineRule="auto"/>
+        <w:rPr>
+          <w:rFonts w:ascii="Courier New" w:eastAsia="Times New Roman" w:hAnsi="Courier New" w:cs="Courier New"/>
+          <w:kern w:val="0"/>
+          <w:sz w:val="20"/>
+          <w:szCs w:val="20"/>
+          <w:lang w:eastAsia="es-ES"/>
+          <w14:ligatures w14:val="none"/>
+        </w:rPr>
+      </w:pPr>
+      <w:proofErr w:type="spellStart"/>
+      <w:r>
+        <w:rPr>
+          <w:rFonts w:ascii="Courier New" w:eastAsia="Times New Roman" w:hAnsi="Courier New" w:cs="Courier New"/>
+          <w:kern w:val="0"/>
+          <w:sz w:val="20"/>
+          <w:szCs w:val="20"/>
+          <w:lang w:eastAsia="es-ES"/>
+          <w14:ligatures w14:val="none"/>
+        </w:rPr>
+        <w:t>pip</w:t>
+      </w:r>
+      <w:proofErr w:type="spellEnd"/>
+      <w:r>
+        <w:rPr>
+          <w:rFonts w:ascii="Courier New" w:eastAsia="Times New Roman" w:hAnsi="Courier New" w:cs="Courier New"/>
+          <w:kern w:val="0"/>
+          <w:sz w:val="20"/>
+          <w:szCs w:val="20"/>
+          <w:lang w:eastAsia="es-ES"/>
+          <w14:ligatures w14:val="none"/>
+        </w:rPr>
+        <w:t xml:space="preserve"> </w:t>
+      </w:r>
+      <w:proofErr w:type="spellStart"/>
+      <w:r>
+        <w:rPr>
+          <w:rFonts w:ascii="Courier New" w:eastAsia="Times New Roman" w:hAnsi="Courier New" w:cs="Courier New"/>
+          <w:kern w:val="0"/>
+          <w:sz w:val="20"/>
+          <w:szCs w:val="20"/>
+          <w:lang w:eastAsia="es-ES"/>
+          <w14:ligatures w14:val="none"/>
+        </w:rPr>
+        <w:t>install</w:t>
+      </w:r>
+      <w:proofErr w:type="spellEnd"/>
+      <w:r>
+        <w:rPr>
+          <w:rFonts w:ascii="Courier New" w:eastAsia="Times New Roman" w:hAnsi="Courier New" w:cs="Courier New"/>
+          <w:kern w:val="0"/>
+          <w:sz w:val="20"/>
+          <w:szCs w:val="20"/>
+          <w:lang w:eastAsia="es-ES"/>
+          <w14:ligatures w14:val="none"/>
+        </w:rPr>
+        <w:t xml:space="preserve"> -r requirements.txt</w:t>
+      </w:r>
+    </w:p>
+    <w:p>
+      <w:pPr>
+        <w:spacing w:before="100" w:beforeAutospacing="1" w:after="100" w:afterAutospacing="1" w:line="240" w:lineRule="auto"/>
+        <w:outlineLvl w:val="2"/>
+        <w:rPr>
+          <w:rFonts w:ascii="Times New Roman" w:eastAsia="Times New Roman" w:hAnsi="Times New Roman" w:cs="Times New Roman"/>
+          <w:b/>
+          <w:bCs/>
+          <w:kern w:val="0"/>
+          <w:sz w:val="27"/>
+          <w:szCs w:val="27"/>
+          <w:lang w:eastAsia="es-ES"/>
+          <w14:ligatures w14:val="none"/>
+        </w:rPr>
+      </w:pPr>
+      <w:r>
+        <w:rPr>
+          <w:rFonts w:ascii="Times New Roman" w:eastAsia="Times New Roman" w:hAnsi="Times New Roman" w:cs="Times New Roman"/>
+          <w:b/>
+          <w:bCs/>
+          <w:kern w:val="0"/>
+          <w:sz w:val="27"/>
+          <w:szCs w:val="27"/>
+          <w:lang w:eastAsia="es-ES"/>
+          <w14:ligatures w14:val="none"/>
+        </w:rPr>
+        <w:t>3. Configurar VS Code</w:t>
+      </w:r>
+    </w:p>
+    <w:p>
+      <w:pPr>
+        <w:spacing w:before="100" w:beforeAutospacing="1" w:after="100" w:afterAutospacing="1" w:line="240" w:lineRule="auto"/>
+        <w:rPr>
+          <w:rFonts w:ascii="Times New Roman" w:eastAsia="Times New Roman" w:hAnsi="Times New Roman" w:cs="Times New Roman"/>
+          <w:kern w:val="0"/>
+          <w:lang w:eastAsia="es-ES"/>
+          <w14:ligatures w14:val="none"/>
+        </w:rPr>
+      </w:pPr>
+      <w:r>
+        <w:rPr>
+          <w:rFonts w:ascii="Times New Roman" w:eastAsia="Times New Roman" w:hAnsi="Times New Roman" w:cs="Times New Roman"/>
+          <w:kern w:val="0"/>
+          <w:lang w:eastAsia="es-ES"/>
+          <w14:ligatures w14:val="none"/>
+        </w:rPr>
+        <w:t>Una vez instaladas las librerías, para trabajar en los notebooks:</w:t>
+      </w:r>
+    </w:p>
+    <w:p>
+      <w:pPr>
+        <w:numPr>
+          <w:ilvl w:val="0"/>
+          <w:numId w:val="38"/>
+        </w:numPr>
+        <w:spacing w:before="100" w:beforeAutospacing="1" w:after="100" w:afterAutospacing="1" w:line="240" w:lineRule="auto"/>
+        <w:rPr>
+          <w:rFonts w:ascii="Times New Roman" w:eastAsia="Times New Roman" w:hAnsi="Times New Roman" w:cs="Times New Roman"/>
+          <w:kern w:val="0"/>
+          <w:lang w:eastAsia="es-ES"/>
+          <w14:ligatures w14:val="none"/>
+        </w:rPr>
+      </w:pPr>
+      <w:r>
+        <w:rPr>
+          <w:rFonts w:ascii="Times New Roman" w:eastAsia="Times New Roman" w:hAnsi="Times New Roman" w:cs="Times New Roman"/>
+          <w:kern w:val="0"/>
+          <w:lang w:eastAsia="es-ES"/>
+          <w14:ligatures w14:val="none"/>
+        </w:rPr>
+        <w:t xml:space="preserve">Abre uno de los archivos </w:t>
+      </w:r>
+      <w:r>
+        <w:rPr>
+          <w:rFonts w:ascii="Courier New" w:eastAsia="Times New Roman" w:hAnsi="Courier New" w:cs="Courier New"/>
+          <w:kern w:val="0"/>
+          <w:sz w:val="20"/>
+          <w:szCs w:val="20"/>
+          <w:lang w:eastAsia="es-ES"/>
+          <w14:ligatures w14:val="none"/>
+        </w:rPr>
+        <w:t>.</w:t>
+      </w:r>
+      <w:proofErr w:type="spellStart"/>
+      <w:r>
+        <w:rPr>
+          <w:rFonts w:ascii="Courier New" w:eastAsia="Times New Roman" w:hAnsi="Courier New" w:cs="Courier New"/>
+          <w:kern w:val="0"/>
+          <w:sz w:val="20"/>
+          <w:szCs w:val="20"/>
+          <w:lang w:eastAsia="es-ES"/>
+          <w14:ligatures w14:val="none"/>
+        </w:rPr>
+        <w:t>ipynb</w:t>
+      </w:r>
+      <w:proofErr w:type="spellEnd"/>
+      <w:r>
+        <w:rPr>
+          <w:rFonts w:ascii="Times New Roman" w:eastAsia="Times New Roman" w:hAnsi="Times New Roman" w:cs="Times New Roman"/>
+          <w:kern w:val="0"/>
+          <w:lang w:eastAsia="es-ES"/>
+          <w14:ligatures w14:val="none"/>
+        </w:rPr>
+        <w:t xml:space="preserve"> (por ejemplo </w:t>
+      </w:r>
+      <w:r>
+        <w:rPr>
+          <w:rFonts w:ascii="Courier New" w:eastAsia="Times New Roman" w:hAnsi="Courier New" w:cs="Courier New"/>
+          <w:kern w:val="0"/>
+          <w:sz w:val="20"/>
+          <w:szCs w:val="20"/>
+          <w:lang w:eastAsia="es-ES"/>
+          <w14:ligatures w14:val="none"/>
+        </w:rPr>
+        <w:t>1_analisis_exploratorio_covid.ipynb</w:t>
+      </w:r>
+      <w:r>
+        <w:rPr>
+          <w:rFonts w:ascii="Times New Roman" w:eastAsia="Times New Roman" w:hAnsi="Times New Roman" w:cs="Times New Roman"/>
+          <w:kern w:val="0"/>
+          <w:lang w:eastAsia="es-ES"/>
+          <w14:ligatures w14:val="none"/>
+        </w:rPr>
+        <w:t>).</w:t>
+      </w:r>
+    </w:p>
+    <w:p>
+      <w:pPr>
+        <w:numPr>
+          <w:ilvl w:val="0"/>
+          <w:numId w:val="38"/>
+        </w:numPr>
+        <w:spacing w:before="100" w:beforeAutospacing="1" w:after="100" w:afterAutospacing="1" w:line="240" w:lineRule="auto"/>
+        <w:rPr>
+          <w:rFonts w:ascii="Times New Roman" w:eastAsia="Times New Roman" w:hAnsi="Times New Roman" w:cs="Times New Roman"/>
+          <w:kern w:val="0"/>
+          <w:lang w:eastAsia="es-ES"/>
+          <w14:ligatures w14:val="none"/>
+        </w:rPr>
+      </w:pPr>
+      <w:r>
+        <w:rPr>
+          <w:rFonts w:ascii="Times New Roman" w:eastAsia="Times New Roman" w:hAnsi="Times New Roman" w:cs="Times New Roman"/>
+          <w:kern w:val="0"/>
+          <w:lang w:eastAsia="es-ES"/>
+          <w14:ligatures w14:val="none"/>
+        </w:rPr>
+        <w:t xml:space="preserve">Arriba a la derecha verás un botón que dice </w:t>
+      </w:r>
+      <w:r>
+        <w:rPr>
+          <w:rFonts w:ascii="Times New Roman" w:eastAsia="Times New Roman" w:hAnsi="Times New Roman" w:cs="Times New Roman"/>
+          <w:b/>
+          <w:bCs/>
+          <w:kern w:val="0"/>
+          <w:lang w:eastAsia="es-ES"/>
+          <w14:ligatures w14:val="none"/>
+        </w:rPr>
+        <w:t>"</w:t>
+      </w:r>
+      <w:proofErr w:type="spellStart"/>
+      <w:r>
+        <w:rPr>
+          <w:rFonts w:ascii="Times New Roman" w:eastAsia="Times New Roman" w:hAnsi="Times New Roman" w:cs="Times New Roman"/>
+          <w:b/>
+          <w:bCs/>
+          <w:kern w:val="0"/>
+          <w:lang w:eastAsia="es-ES"/>
+          <w14:ligatures w14:val="none"/>
+        </w:rPr>
+        <w:t>Select</w:t>
+      </w:r>
+      <w:proofErr w:type="spellEnd"/>
+      <w:r>
+        <w:rPr>
+          <w:rFonts w:ascii="Times New Roman" w:eastAsia="Times New Roman" w:hAnsi="Times New Roman" w:cs="Times New Roman"/>
+          <w:b/>
+          <w:bCs/>
+          <w:kern w:val="0"/>
+          <w:lang w:eastAsia="es-ES"/>
+          <w14:ligatures w14:val="none"/>
+        </w:rPr>
+        <w:t xml:space="preserve"> </w:t>
+      </w:r>
+      <w:proofErr w:type="spellStart"/>
+      <w:r>
+        <w:rPr>
+          <w:rFonts w:ascii="Times New Roman" w:eastAsia="Times New Roman" w:hAnsi="Times New Roman" w:cs="Times New Roman"/>
+          <w:b/>
+          <w:bCs/>
+          <w:kern w:val="0"/>
+          <w:lang w:eastAsia="es-ES"/>
+          <w14:ligatures w14:val="none"/>
+        </w:rPr>
+        <w:t>Kernel</w:t>
+      </w:r>
+      <w:proofErr w:type="spellEnd"/>
+      <w:r>
+        <w:rPr>
+          <w:rFonts w:ascii="Times New Roman" w:eastAsia="Times New Roman" w:hAnsi="Times New Roman" w:cs="Times New Roman"/>
+          <w:b/>
+          <w:bCs/>
+          <w:kern w:val="0"/>
+          <w:lang w:eastAsia="es-ES"/>
+          <w14:ligatures w14:val="none"/>
+        </w:rPr>
+        <w:t>"</w:t>
+      </w:r>
+      <w:r>
+        <w:rPr>
+          <w:rFonts w:ascii="Times New Roman" w:eastAsia="Times New Roman" w:hAnsi="Times New Roman" w:cs="Times New Roman"/>
+          <w:kern w:val="0"/>
+          <w:lang w:eastAsia="es-ES"/>
+          <w14:ligatures w14:val="none"/>
+        </w:rPr>
+        <w:t xml:space="preserve"> o "Seleccionar </w:t>
+      </w:r>
+      <w:proofErr w:type="spellStart"/>
+      <w:r>
+        <w:rPr>
+          <w:rFonts w:ascii="Times New Roman" w:eastAsia="Times New Roman" w:hAnsi="Times New Roman" w:cs="Times New Roman"/>
+          <w:kern w:val="0"/>
+          <w:lang w:eastAsia="es-ES"/>
+          <w14:ligatures w14:val="none"/>
+        </w:rPr>
+        <w:t>Kernel</w:t>
+      </w:r>
+      <w:proofErr w:type="spellEnd"/>
+      <w:r>
+        <w:rPr>
+          <w:rFonts w:ascii="Times New Roman" w:eastAsia="Times New Roman" w:hAnsi="Times New Roman" w:cs="Times New Roman"/>
+          <w:kern w:val="0"/>
+          <w:lang w:eastAsia="es-ES"/>
+          <w14:ligatures w14:val="none"/>
+        </w:rPr>
+        <w:t>".</w:t>
+      </w:r>
+    </w:p>
+    <w:p>
+      <w:pPr>
+        <w:numPr>
+          <w:ilvl w:val="0"/>
+          <w:numId w:val="38"/>
+        </w:numPr>
+        <w:spacing w:before="100" w:beforeAutospacing="1" w:after="100" w:afterAutospacing="1" w:line="240" w:lineRule="auto"/>
+        <w:rPr>
+          <w:rFonts w:ascii="Times New Roman" w:eastAsia="Times New Roman" w:hAnsi="Times New Roman" w:cs="Times New Roman"/>
+          <w:kern w:val="0"/>
+          <w:lang w:eastAsia="es-ES"/>
+          <w14:ligatures w14:val="none"/>
+        </w:rPr>
+      </w:pPr>
+      <w:r>
+        <w:rPr>
+          <w:rFonts w:ascii="Times New Roman" w:eastAsia="Times New Roman" w:hAnsi="Times New Roman" w:cs="Times New Roman"/>
+          <w:kern w:val="0"/>
+          <w:lang w:eastAsia="es-ES"/>
+          <w14:ligatures w14:val="none"/>
+        </w:rPr>
+        <w:t xml:space="preserve">Haz clic y selecciona </w:t>
+      </w:r>
+      <w:r>
+        <w:rPr>
+          <w:rFonts w:ascii="Times New Roman" w:eastAsia="Times New Roman" w:hAnsi="Times New Roman" w:cs="Times New Roman"/>
+          <w:b/>
+          <w:bCs/>
+          <w:kern w:val="0"/>
+          <w:lang w:eastAsia="es-ES"/>
+          <w14:ligatures w14:val="none"/>
+        </w:rPr>
+        <w:t xml:space="preserve">"Python </w:t>
+      </w:r>
+      <w:proofErr w:type="spellStart"/>
+      <w:r>
+        <w:rPr>
+          <w:rFonts w:ascii="Times New Roman" w:eastAsia="Times New Roman" w:hAnsi="Times New Roman" w:cs="Times New Roman"/>
+          <w:b/>
+          <w:bCs/>
+          <w:kern w:val="0"/>
+          <w:lang w:eastAsia="es-ES"/>
+          <w14:ligatures w14:val="none"/>
+        </w:rPr>
+        <w:t>Environments</w:t>
+      </w:r>
+      <w:proofErr w:type="spellEnd"/>
+      <w:r>
+        <w:rPr>
+          <w:rFonts w:ascii="Times New Roman" w:eastAsia="Times New Roman" w:hAnsi="Times New Roman" w:cs="Times New Roman"/>
+          <w:b/>
+          <w:bCs/>
+          <w:kern w:val="0"/>
+          <w:lang w:eastAsia="es-ES"/>
+          <w14:ligatures w14:val="none"/>
+        </w:rPr>
+        <w:t>"</w:t>
+      </w:r>
+      <w:r>
+        <w:rPr>
+          <w:rFonts w:ascii="Times New Roman" w:eastAsia="Times New Roman" w:hAnsi="Times New Roman" w:cs="Times New Roman"/>
+          <w:kern w:val="0"/>
+          <w:lang w:eastAsia="es-ES"/>
+          <w14:ligatures w14:val="none"/>
+        </w:rPr>
+        <w:t>.</w:t>
+      </w:r>
+    </w:p>
+    <w:p>
+      <w:pPr>
+        <w:numPr>
+          <w:ilvl w:val="0"/>
+          <w:numId w:val="38"/>
+        </w:numPr>
+        <w:spacing w:before="100" w:beforeAutospacing="1" w:after="100" w:afterAutospacing="1" w:line="240" w:lineRule="auto"/>
+        <w:rPr>
+          <w:rFonts w:ascii="Times New Roman" w:eastAsia="Times New Roman" w:hAnsi="Times New Roman" w:cs="Times New Roman"/>
+          <w:kern w:val="0"/>
+          <w:lang w:eastAsia="es-ES"/>
+          <w14:ligatures w14:val="none"/>
+        </w:rPr>
+      </w:pPr>
+      <w:r>
+        <w:rPr>
+          <w:rFonts w:ascii="Times New Roman" w:eastAsia="Times New Roman" w:hAnsi="Times New Roman" w:cs="Times New Roman"/>
+          <w:kern w:val="0"/>
+          <w:lang w:eastAsia="es-ES"/>
+          <w14:ligatures w14:val="none"/>
+        </w:rPr>
+        <w:t xml:space="preserve">Elige la opción que apunta a tu carpeta </w:t>
+      </w:r>
+      <w:r>
+        <w:rPr>
+          <w:rFonts w:ascii="Courier New" w:eastAsia="Times New Roman" w:hAnsi="Courier New" w:cs="Courier New"/>
+          <w:kern w:val="0"/>
+          <w:sz w:val="20"/>
+          <w:szCs w:val="20"/>
+          <w:lang w:eastAsia="es-ES"/>
+          <w14:ligatures w14:val="none"/>
+        </w:rPr>
+        <w:t>.</w:t>
+      </w:r>
+      <w:proofErr w:type="spellStart"/>
+      <w:r>
+        <w:rPr>
+          <w:rFonts w:ascii="Courier New" w:eastAsia="Times New Roman" w:hAnsi="Courier New" w:cs="Courier New"/>
+          <w:kern w:val="0"/>
+          <w:sz w:val="20"/>
+          <w:szCs w:val="20"/>
+          <w:lang w:eastAsia="es-ES"/>
+          <w14:ligatures w14:val="none"/>
+        </w:rPr>
+        <w:t>venv</w:t>
+      </w:r>
+      <w:proofErr w:type="spellEnd"/>
+      <w:r>
+        <w:rPr>
+          <w:rFonts w:ascii="Times New Roman" w:eastAsia="Times New Roman" w:hAnsi="Times New Roman" w:cs="Times New Roman"/>
+          <w:kern w:val="0"/>
+          <w:lang w:eastAsia="es-ES"/>
+          <w14:ligatures w14:val="none"/>
+        </w:rPr>
+        <w:t xml:space="preserve"> (debería decir algo como </w:t>
+      </w:r>
+      <w:r>
+        <w:rPr>
+          <w:rFonts w:ascii="Courier New" w:eastAsia="Times New Roman" w:hAnsi="Courier New" w:cs="Courier New"/>
+          <w:kern w:val="0"/>
+          <w:sz w:val="20"/>
+          <w:szCs w:val="20"/>
+          <w:lang w:eastAsia="es-ES"/>
+          <w14:ligatures w14:val="none"/>
+        </w:rPr>
+        <w:t>Python 3.13.3 ('.</w:t>
+      </w:r>
+      <w:proofErr w:type="spellStart"/>
+      <w:r>
+        <w:rPr>
+          <w:rFonts w:ascii="Courier New" w:eastAsia="Times New Roman" w:hAnsi="Courier New" w:cs="Courier New"/>
+          <w:kern w:val="0"/>
+          <w:sz w:val="20"/>
+          <w:szCs w:val="20"/>
+          <w:lang w:eastAsia="es-ES"/>
+          <w14:ligatures w14:val="none"/>
+        </w:rPr>
+        <w:t>venv</w:t>
+      </w:r>
+      <w:proofErr w:type="spellEnd"/>
+      <w:r>
+        <w:rPr>
+          <w:rFonts w:ascii="Courier New" w:eastAsia="Times New Roman" w:hAnsi="Courier New" w:cs="Courier New"/>
+          <w:kern w:val="0"/>
+          <w:sz w:val="20"/>
+          <w:szCs w:val="20"/>
+          <w:lang w:eastAsia="es-ES"/>
+          <w14:ligatures w14:val="none"/>
+        </w:rPr>
+        <w:t xml:space="preserve">': </w:t>
+      </w:r>
+      <w:proofErr w:type="spellStart"/>
+      <w:r>
+        <w:rPr>
+          <w:rFonts w:ascii="Courier New" w:eastAsia="Times New Roman" w:hAnsi="Courier New" w:cs="Courier New"/>
+          <w:kern w:val="0"/>
+          <w:sz w:val="20"/>
+          <w:szCs w:val="20"/>
+          <w:lang w:eastAsia="es-ES"/>
+          <w14:ligatures w14:val="none"/>
+        </w:rPr>
+        <w:t>venv</w:t>
+      </w:r>
+      <w:proofErr w:type="spellEnd"/>
+      <w:r>
+        <w:rPr>
+          <w:rFonts w:ascii="Courier New" w:eastAsia="Times New Roman" w:hAnsi="Courier New" w:cs="Courier New"/>
+          <w:kern w:val="0"/>
+          <w:sz w:val="20"/>
+          <w:szCs w:val="20"/>
+          <w:lang w:eastAsia="es-ES"/>
+          <w14:ligatures w14:val="none"/>
+        </w:rPr>
+        <w:t>)</w:t>
+      </w:r>
+      <w:r>
+        <w:rPr>
+          <w:rFonts w:ascii="Times New Roman" w:eastAsia="Times New Roman" w:hAnsi="Times New Roman" w:cs="Times New Roman"/>
+          <w:kern w:val="0"/>
+          <w:lang w:eastAsia="es-ES"/>
+          <w14:ligatures w14:val="none"/>
+        </w:rPr>
+        <w:t>).</w:t>
+      </w:r>
+    </w:p>
+    <w:p>
+      <w:pPr>
+        <w:spacing w:before="100" w:beforeAutospacing="1" w:after="100" w:afterAutospacing="1" w:line="240" w:lineRule="auto"/>
+        <w:outlineLvl w:val="2"/>
+        <w:rPr>
+          <w:rFonts w:ascii="Times New Roman" w:eastAsia="Times New Roman" w:hAnsi="Times New Roman" w:cs="Times New Roman"/>
+          <w:b/>
+          <w:bCs/>
+          <w:kern w:val="0"/>
+          <w:sz w:val="27"/>
+          <w:szCs w:val="27"/>
+          <w:lang w:eastAsia="es-ES"/>
+          <w14:ligatures w14:val="none"/>
+        </w:rPr>
+      </w:pPr>
+      <w:r>
+        <w:rPr>
+          <w:rFonts w:ascii="Times New Roman" w:eastAsia="Times New Roman" w:hAnsi="Times New Roman" w:cs="Times New Roman"/>
+          <w:b/>
+          <w:bCs/>
+          <w:kern w:val="0"/>
+          <w:sz w:val="27"/>
+          <w:szCs w:val="27"/>
+          <w:lang w:eastAsia="es-ES"/>
+          <w14:ligatures w14:val="none"/>
+        </w:rPr>
+        <w:t>Nota sobre Python 3.13</w:t>
+      </w:r>
+    </w:p>
+    <w:p>
+      <w:pPr>
+        <w:spacing w:before="100" w:beforeAutospacing="1" w:after="100" w:afterAutospacing="1" w:line="240" w:lineRule="auto"/>
+        <w:rPr>
+          <w:rFonts w:ascii="Times New Roman" w:eastAsia="Times New Roman" w:hAnsi="Times New Roman" w:cs="Times New Roman"/>
+          <w:kern w:val="0"/>
+          <w:lang w:eastAsia="es-ES"/>
+          <w14:ligatures w14:val="none"/>
+        </w:rPr>
+      </w:pPr>
+      <w:r>
+        <w:rPr>
+          <w:rFonts w:ascii="Times New Roman" w:eastAsia="Times New Roman" w:hAnsi="Times New Roman" w:cs="Times New Roman"/>
+          <w:kern w:val="0"/>
+          <w:lang w:eastAsia="es-ES"/>
+          <w14:ligatures w14:val="none"/>
+        </w:rPr>
+        <w:lastRenderedPageBreak/>
+        <w:t xml:space="preserve">Estás usando una versión muy nueva de Python (3.13). La mayoría de librerías como </w:t>
+      </w:r>
+      <w:r>
+        <w:rPr>
+          <w:rFonts w:ascii="Times New Roman" w:eastAsia="Times New Roman" w:hAnsi="Times New Roman" w:cs="Times New Roman"/>
+          <w:i/>
+          <w:iCs/>
+          <w:kern w:val="0"/>
+          <w:lang w:eastAsia="es-ES"/>
+          <w14:ligatures w14:val="none"/>
+        </w:rPr>
+        <w:t>pandas</w:t>
+      </w:r>
+      <w:r>
+        <w:rPr>
+          <w:rFonts w:ascii="Times New Roman" w:eastAsia="Times New Roman" w:hAnsi="Times New Roman" w:cs="Times New Roman"/>
+          <w:kern w:val="0"/>
+          <w:lang w:eastAsia="es-ES"/>
+          <w14:ligatures w14:val="none"/>
+        </w:rPr>
+        <w:t xml:space="preserve"> o </w:t>
+      </w:r>
+      <w:proofErr w:type="spellStart"/>
+      <w:r>
+        <w:rPr>
+          <w:rFonts w:ascii="Times New Roman" w:eastAsia="Times New Roman" w:hAnsi="Times New Roman" w:cs="Times New Roman"/>
+          <w:i/>
+          <w:iCs/>
+          <w:kern w:val="0"/>
+          <w:lang w:eastAsia="es-ES"/>
+          <w14:ligatures w14:val="none"/>
+        </w:rPr>
+        <w:t>numpy</w:t>
+      </w:r>
+      <w:proofErr w:type="spellEnd"/>
+      <w:r>
+        <w:rPr>
+          <w:rFonts w:ascii="Times New Roman" w:eastAsia="Times New Roman" w:hAnsi="Times New Roman" w:cs="Times New Roman"/>
+          <w:kern w:val="0"/>
+          <w:lang w:eastAsia="es-ES"/>
+          <w14:ligatures w14:val="none"/>
+        </w:rPr>
+        <w:t xml:space="preserve"> ya son compatibles, pero si alguna te diera error al instalar, avísame.</w:t>
+      </w:r>
+    </w:p>
+    <w:p>
+      <w:pPr>
+        <w:spacing w:after="0" w:line="240" w:lineRule="auto"/>
+        <w:rPr>
+          <w:rFonts w:ascii="Times New Roman" w:eastAsia="Times New Roman" w:hAnsi="Times New Roman" w:cs="Times New Roman"/>
+          <w:kern w:val="0"/>
+          <w:lang w:eastAsia="es-ES"/>
+          <w14:ligatures w14:val="none"/>
+        </w:rPr>
+      </w:pPr>
+      <w:r>
+        <w:rPr>
+          <w:rFonts w:ascii="Times New Roman" w:eastAsia="Times New Roman" w:hAnsi="Times New Roman" w:cs="Times New Roman"/>
+          <w:kern w:val="0"/>
+          <w:lang w:eastAsia="es-ES"/>
+          <w14:ligatures w14:val="none"/>
+        </w:rPr>
+        <w:pict w14:anchorId="1F50CAC1">
+          <v:rect id="_x0000_i1029" style="width:0;height:1.5pt" o:hralign="center" o:hrstd="t" o:hr="t" fillcolor="#a0a0a0" stroked="f"/>
+        </w:pict>
+      </w:r>
+    </w:p>
+    <w:p>
+      <w:pPr>
+        <w:spacing w:before="100" w:beforeAutospacing="1" w:after="100" w:afterAutospacing="1" w:line="240" w:lineRule="auto"/>
+        <w:rPr>
+          <w:rFonts w:ascii="Times New Roman" w:eastAsia="Times New Roman" w:hAnsi="Times New Roman" w:cs="Times New Roman"/>
+          <w:kern w:val="0"/>
+          <w:lang w:eastAsia="es-ES"/>
+          <w14:ligatures w14:val="none"/>
+        </w:rPr>
+      </w:pPr>
+      <w:r>
+        <w:rPr>
+          <w:rFonts w:ascii="Times New Roman" w:eastAsia="Times New Roman" w:hAnsi="Times New Roman" w:cs="Times New Roman"/>
+          <w:b/>
+          <w:bCs/>
+          <w:kern w:val="0"/>
+          <w:lang w:eastAsia="es-ES"/>
+          <w14:ligatures w14:val="none"/>
+        </w:rPr>
+        <w:t>Siguiente paso:</w:t>
+      </w:r>
+      <w:r>
+        <w:rPr>
+          <w:rFonts w:ascii="Times New Roman" w:eastAsia="Times New Roman" w:hAnsi="Times New Roman" w:cs="Times New Roman"/>
+          <w:kern w:val="0"/>
+          <w:lang w:eastAsia="es-ES"/>
+          <w14:ligatures w14:val="none"/>
+        </w:rPr>
+        <w:t xml:space="preserve"> ¿Te gustaría que te ayude a escribir las primeras líneas de código en el notebook para cargar </w:t>
+      </w:r>
+      <w:r>
+        <w:rPr>
+          <w:rFonts w:ascii="Courier New" w:eastAsia="Times New Roman" w:hAnsi="Courier New" w:cs="Courier New"/>
+          <w:kern w:val="0"/>
+          <w:sz w:val="20"/>
+          <w:szCs w:val="20"/>
+          <w:lang w:eastAsia="es-ES"/>
+          <w14:ligatures w14:val="none"/>
+        </w:rPr>
+        <w:t>national-history.csv</w:t>
+      </w:r>
+      <w:r>
+        <w:rPr>
+          <w:rFonts w:ascii="Times New Roman" w:eastAsia="Times New Roman" w:hAnsi="Times New Roman" w:cs="Times New Roman"/>
+          <w:kern w:val="0"/>
+          <w:lang w:eastAsia="es-ES"/>
+          <w14:ligatures w14:val="none"/>
+        </w:rPr>
+        <w:t xml:space="preserve"> y verificar que todo funciona correctamente?</w:t>
+      </w:r>
+    </w:p>
+    <w:p>
+      <w:pPr>
+        <w:rPr>
+          <w:u w:val="single"/>
+        </w:rPr>
+      </w:pPr>
+      <w:r>
+        <w:rPr>
+          <w:u w:val="single"/>
+        </w:rPr>
+        <w:br w:type="page"/>
+      </w:r>
+    </w:p>
+    <w:p>
+      <w:pPr>
+        <w:pStyle w:val="Sinespaciado"/>
+      </w:pPr>
+      <w:r>
+        <w:lastRenderedPageBreak/>
+        <w:t>Hola Gemini.</w:t>
+      </w:r>
+    </w:p>
+    <w:p>
+      <w:pPr>
+        <w:pStyle w:val="Sinespaciado"/>
+      </w:pPr>
+      <w:r>
+        <w:t>¿Puedes generar un informe ejecutivo</w:t>
+      </w:r>
+      <w:r>
+        <w:t xml:space="preserve"> en formato </w:t>
+      </w:r>
+      <w:proofErr w:type="spellStart"/>
+      <w:r>
+        <w:t>MarkDown</w:t>
+      </w:r>
+      <w:proofErr w:type="spellEnd"/>
+      <w:r>
+        <w:t xml:space="preserve"> </w:t>
+      </w:r>
+      <w:r>
+        <w:t>basado en:</w:t>
+      </w:r>
+    </w:p>
+    <w:p>
+      <w:pPr>
+        <w:pStyle w:val="Sinespaciado"/>
+      </w:pPr>
+      <w:r>
+        <w:t>EDA_Tarea.20260203090648M.pdf</w:t>
+      </w:r>
+    </w:p>
+    <w:p>
+      <w:pPr>
+        <w:pStyle w:val="Sinespaciado"/>
+      </w:pPr>
+      <w:r>
+        <w:t>Se puede ver un ejemplo en:</w:t>
+      </w:r>
+    </w:p>
+    <w:p>
+      <w:pPr>
+        <w:pStyle w:val="Sinespaciado"/>
+      </w:pPr>
+      <w:r>
+        <w:t>reporte.ejecutivo.EDA.Formula1.ejemplo.20260203092250M.pdf</w:t>
+      </w:r>
+    </w:p>
+    <w:p>
+      <w:pPr>
+        <w:pStyle w:val="Sinespaciado"/>
+      </w:pPr>
+    </w:p>
+    <w:p>
+      <w:pPr>
+        <w:pStyle w:val="Sinespaciado"/>
+      </w:pPr>
+      <w:r>
+        <w:t>Descripción de archivos</w:t>
+      </w:r>
+      <w:r>
+        <w:t>:</w:t>
+      </w:r>
+    </w:p>
+    <w:p>
+      <w:pPr>
+        <w:pStyle w:val="Sinespaciado"/>
+      </w:pPr>
+      <w:r>
+        <w:t>EDA_JJ_20260206\.</w:t>
+      </w:r>
+      <w:proofErr w:type="spellStart"/>
+      <w:r>
+        <w:t>venv</w:t>
+      </w:r>
+      <w:proofErr w:type="spellEnd"/>
+      <w:r>
+        <w:t>\</w:t>
+      </w:r>
+      <w:proofErr w:type="spellStart"/>
+      <w:r>
+        <w:t>pyvenv.cfg</w:t>
+      </w:r>
+      <w:proofErr w:type="spellEnd"/>
+    </w:p>
+    <w:p>
+      <w:pPr>
+        <w:pStyle w:val="Sinespaciado"/>
+      </w:pPr>
+      <w:r>
+        <w:t>Condiciones de trabajo y versión de Python.</w:t>
+      </w:r>
+    </w:p>
+    <w:p>
+      <w:pPr>
+        <w:pStyle w:val="Sinespaciado"/>
+      </w:pPr>
+      <w:r>
+        <w:t>EDA_JJ_20260206\Datos\</w:t>
+      </w:r>
+      <w:proofErr w:type="spellStart"/>
+      <w:r>
+        <w:t>covidtracking</w:t>
+      </w:r>
+      <w:proofErr w:type="spellEnd"/>
+      <w:r>
+        <w:t>\all-states-history.csv</w:t>
+      </w:r>
+    </w:p>
+    <w:p>
+      <w:pPr>
+        <w:pStyle w:val="Sinespaciado"/>
+      </w:pPr>
+      <w:r>
+        <w:t>EDA_JJ_20260206\Datos\</w:t>
+      </w:r>
+      <w:proofErr w:type="spellStart"/>
+      <w:r>
+        <w:t>covidtracking</w:t>
+      </w:r>
+      <w:proofErr w:type="spellEnd"/>
+      <w:r>
+        <w:t>\national-history.csv</w:t>
+      </w:r>
+    </w:p>
+    <w:p>
+      <w:pPr>
+        <w:pStyle w:val="Sinespaciado"/>
+      </w:pPr>
+      <w:r>
+        <w:t>Los datos de origen para el EDA están obtenidos a partir de:</w:t>
+      </w:r>
+    </w:p>
+    <w:p>
+      <w:pPr>
+        <w:pStyle w:val="Sinespaciado"/>
+      </w:pPr>
+      <w:r>
+        <w:t>EDA_JJ_20260206\Docs\README.md</w:t>
+      </w:r>
+    </w:p>
+    <w:p>
+      <w:pPr>
+        <w:pStyle w:val="Sinespaciado"/>
+      </w:pPr>
+      <w:r>
+        <w:t>Pasos seguidos en el desarrollo del proyecto.</w:t>
+      </w:r>
+    </w:p>
+    <w:p>
+      <w:pPr>
+        <w:pStyle w:val="Sinespaciado"/>
+      </w:pPr>
+      <w:r>
+        <w:t>EDA_JJ_20260206\Docs\reporte.ejecutivo.EDA.Formula1.ejemplo.20260203092250M.pdf</w:t>
+      </w:r>
+    </w:p>
+    <w:p>
+      <w:pPr>
+        <w:pStyle w:val="Sinespaciado"/>
+      </w:pPr>
+      <w:r>
+        <w:t xml:space="preserve">Ejemplo de informe ejecutivo. Debe ajustarse a la descripción </w:t>
+      </w:r>
+      <w:r>
+        <w:t>pero usado como plantilla, deben ser tenidos en cuenta los datos ahí presentados.</w:t>
+      </w:r>
+    </w:p>
+    <w:p>
+      <w:pPr>
+        <w:pStyle w:val="Sinespaciado"/>
+      </w:pPr>
+      <w:r>
+        <w:t>EDA_JJ_20260206\notebooks\2_analisis_exploratorio_covid.ipynb</w:t>
+      </w:r>
+    </w:p>
+    <w:p>
+      <w:pPr>
+        <w:pStyle w:val="Sinespaciado"/>
+      </w:pPr>
+      <w:r>
+        <w:t>Cuaderno interactivo de Python 3 con la practica desde la que se debe generar el modelo EDA.</w:t>
+      </w:r>
+      <w:r>
+        <w:t xml:space="preserve"> Contiene el código y las salidas de la ejecución de dicho código.</w:t>
+      </w:r>
+    </w:p>
+    <w:p>
+      <w:pPr>
+        <w:pStyle w:val="Sinespaciado"/>
+      </w:pPr>
+      <w:r>
+        <w:t>EDA_JJ_20260206\requirements.txt</w:t>
+      </w:r>
+    </w:p>
+    <w:p>
+      <w:pPr>
+        <w:pStyle w:val="Sinespaciado"/>
+      </w:pPr>
+      <w:r>
+        <w:t>Lista de librerías instaladas.</w:t>
+      </w:r>
+    </w:p>
+    <w:p>
+      <w:pPr>
+        <w:pStyle w:val="Sinespaciado"/>
+      </w:pPr>
+      <w:r>
+        <w:t>Gracias Gemini.</w:t>
+      </w:r>
+    </w:p>
+    <w:p>
+      <w:pPr>
+        <w:pStyle w:val="Sinespaciado"/>
+      </w:pPr>
+    </w:p>
+    <w:p>
+      <w:pPr>
+        <w:pStyle w:val="Sinespaciado"/>
+      </w:pPr>
+      <w:r>
+        <w:t>(1) Buscar en el repositorio 'Factoria-F5-madrid/</w:t>
+      </w:r>
+      <w:proofErr w:type="spellStart"/>
+      <w:r>
+        <w:t>ai_project_EDA</w:t>
+      </w:r>
+      <w:proofErr w:type="spellEnd"/>
+      <w:r>
+        <w:t>' o fuentes relacionadas los documentos de referencia '</w:t>
+      </w:r>
+      <w:proofErr w:type="spellStart"/>
+      <w:r>
+        <w:t>EDA_Tarea</w:t>
+      </w:r>
+      <w:proofErr w:type="spellEnd"/>
+      <w:r>
+        <w:t xml:space="preserve">' y el ejemplo de reporte de Fórmula 1 para extraer los requisitos y el formato de secciones. (2) Consultar la documentación y estructura del </w:t>
+      </w:r>
+      <w:proofErr w:type="spellStart"/>
+      <w:r>
+        <w:t>dataset</w:t>
+      </w:r>
+      <w:proofErr w:type="spellEnd"/>
+      <w:r>
+        <w:t xml:space="preserve"> 'COVID Tracking Project' (archivos national-history.csv y all-states-history.csv) para comprender las variables clave como casos, muertes y hospitalizaciones. (3) Estructurar el esquema del reporte en </w:t>
+      </w:r>
+      <w:proofErr w:type="spellStart"/>
+      <w:r>
+        <w:t>Markdown</w:t>
+      </w:r>
+      <w:proofErr w:type="spellEnd"/>
+      <w:r>
+        <w:t xml:space="preserve"> replicando las secciones del ejemplo de F1 (por ejemplo: Resumen Ejecutivo, Descripción de Datos, Metodología, Hallazgos Principales, Conclusiones). (4) Redactar el contenido del reporte simulando los hallazgos de un EDA típico de COVID-19 (tendencias temporales, picos, correlaciones), utilizando las librerías identificadas en </w:t>
+      </w:r>
+      <w:r>
+        <w:t xml:space="preserve">el cuaderno </w:t>
+      </w:r>
+      <w:r>
+        <w:t>EDA_JJ_20260206\notebooks\2_analisis_exploratorio_covid.ipynb</w:t>
+      </w:r>
+    </w:p>
+    <w:p>
+      <w:pPr>
+        <w:pStyle w:val="Sinespaciado"/>
+      </w:pPr>
+      <w:r>
+        <w:t xml:space="preserve"> (pandas, </w:t>
+      </w:r>
+      <w:proofErr w:type="spellStart"/>
+      <w:r>
+        <w:t>matplotlib</w:t>
+      </w:r>
+      <w:proofErr w:type="spellEnd"/>
+      <w:r>
+        <w:t xml:space="preserve">, </w:t>
+      </w:r>
+      <w:proofErr w:type="spellStart"/>
+      <w:r>
+        <w:t>seaborn</w:t>
+      </w:r>
+      <w:proofErr w:type="spellEnd"/>
+      <w:r>
+        <w:t>) como herramientas de análisis. (5) Integrar en el reporte la información técnica proporcionada sobre el entorno (.</w:t>
+      </w:r>
+      <w:proofErr w:type="spellStart"/>
+      <w:r>
+        <w:t>venv</w:t>
+      </w:r>
+      <w:proofErr w:type="spellEnd"/>
+      <w:r>
+        <w:t>, versión de Python) y el origen de los datos.</w:t>
+      </w:r>
+    </w:p>
+    <w:p>
+      <w:pPr>
+        <w:pStyle w:val="Sinespaciado"/>
+      </w:pPr>
+    </w:p>
+    <w:p>
+      <w:pPr>
+        <w:pStyle w:val="Sinespaciado"/>
+      </w:pPr>
+      <w:r>
+        <w:t>(1) Buscar en el repositorio 'Factoria-F5-madrid/</w:t>
+      </w:r>
+      <w:proofErr w:type="spellStart"/>
+      <w:r>
+        <w:t>ai_project_EDA</w:t>
+      </w:r>
+      <w:proofErr w:type="spellEnd"/>
+      <w:r>
+        <w:t>' los archivos de referencia '</w:t>
+      </w:r>
+      <w:proofErr w:type="spellStart"/>
+      <w:r>
+        <w:t>EDA_Tarea</w:t>
+      </w:r>
+      <w:proofErr w:type="spellEnd"/>
+      <w:r>
+        <w:t xml:space="preserve">' y el ejemplo de reporte de 'Fórmula 1' para extraer la estructura y requisitos del informe. (2) Investigar el </w:t>
+      </w:r>
+      <w:proofErr w:type="spellStart"/>
+      <w:r>
+        <w:t>dataset</w:t>
+      </w:r>
+      <w:proofErr w:type="spellEnd"/>
+      <w:r>
+        <w:t xml:space="preserve"> 'COVID Tracking Project' (archivos national-history.csv y all-states-history.csv) para identificar las variables principales y patrones típicos a analizar (casos, muertes, hospitalizaciones). (3) Definir la estructura del informe en </w:t>
+      </w:r>
+      <w:proofErr w:type="spellStart"/>
+      <w:r>
+        <w:t>Markdown</w:t>
+      </w:r>
+      <w:proofErr w:type="spellEnd"/>
+      <w:r>
+        <w:t xml:space="preserve"> basándose </w:t>
+      </w:r>
+      <w:r>
+        <w:lastRenderedPageBreak/>
+        <w:t xml:space="preserve">en el ejemplo de Fórmula 1 (ej. Resumen Ejecutivo, Datos, Metodología, Resultados, Conclusiones). (4) Redactar el contenido del reporte simulando los hallazgos de un EDA realizado con las librerías visibles en la imagen (pandas, </w:t>
+      </w:r>
+      <w:proofErr w:type="spellStart"/>
+      <w:r>
+        <w:t>matplotlib</w:t>
+      </w:r>
+      <w:proofErr w:type="spellEnd"/>
+      <w:r>
+        <w:t xml:space="preserve">, </w:t>
+      </w:r>
+      <w:proofErr w:type="spellStart"/>
+      <w:r>
+        <w:t>seaborn</w:t>
+      </w:r>
+      <w:proofErr w:type="spellEnd"/>
+      <w:r>
+        <w:t>), enfocándose en tendencias y correlaciones del COVID-19. (5) Integrar en el reporte la información técnica específica proporcionada (rutas de archivos, entorno virtual, versión de Python 3.13.3) y el origen de los datos.</w:t>
+      </w:r>
     </w:p>
     <w:sectPr>
       <w:headerReference w:type="default" r:id="rId11"/>
@@ -6096,6 +8277,155 @@
     </w:lvl>
   </w:abstractNum>
   <w:abstractNum w:abstractNumId="4" w15:restartNumberingAfterBreak="0">
+    <w:nsid w:val="132B1877"/>
+    <w:multiLevelType w:val="multilevel"/>
+    <w:tmpl w:val="6656852C"/>
+    <w:lvl w:ilvl="0">
+      <w:start w:val="1"/>
+      <w:numFmt w:val="bullet"/>
+      <w:lvlText w:val=""/>
+      <w:lvlJc w:val="left"/>
+      <w:pPr>
+        <w:tabs>
+          <w:tab w:val="num" w:pos="720"/>
+        </w:tabs>
+        <w:ind w:left="720" w:hanging="360"/>
+      </w:pPr>
+      <w:rPr>
+        <w:rFonts w:ascii="Symbol" w:hAnsi="Symbol" w:hint="default"/>
+        <w:sz w:val="20"/>
+      </w:rPr>
+    </w:lvl>
+    <w:lvl w:ilvl="1" w:tentative="1">
+      <w:start w:val="1"/>
+      <w:numFmt w:val="bullet"/>
+      <w:lvlText w:val="o"/>
+      <w:lvlJc w:val="left"/>
+      <w:pPr>
+        <w:tabs>
+          <w:tab w:val="num" w:pos="1440"/>
+        </w:tabs>
+        <w:ind w:left="1440" w:hanging="360"/>
+      </w:pPr>
+      <w:rPr>
+        <w:rFonts w:ascii="Courier New" w:hAnsi="Courier New" w:hint="default"/>
+        <w:sz w:val="20"/>
+      </w:rPr>
+    </w:lvl>
+    <w:lvl w:ilvl="2" w:tentative="1">
+      <w:start w:val="1"/>
+      <w:numFmt w:val="bullet"/>
+      <w:lvlText w:val=""/>
+      <w:lvlJc w:val="left"/>
+      <w:pPr>
+        <w:tabs>
+          <w:tab w:val="num" w:pos="2160"/>
+        </w:tabs>
+        <w:ind w:left="2160" w:hanging="360"/>
+      </w:pPr>
+      <w:rPr>
+        <w:rFonts w:ascii="Wingdings" w:hAnsi="Wingdings" w:hint="default"/>
+        <w:sz w:val="20"/>
+      </w:rPr>
+    </w:lvl>
+    <w:lvl w:ilvl="3" w:tentative="1">
+      <w:start w:val="1"/>
+      <w:numFmt w:val="bullet"/>
+      <w:lvlText w:val=""/>
+      <w:lvlJc w:val="left"/>
+      <w:pPr>
+        <w:tabs>
+          <w:tab w:val="num" w:pos="2880"/>
+        </w:tabs>
+        <w:ind w:left="2880" w:hanging="360"/>
+      </w:pPr>
+      <w:rPr>
+        <w:rFonts w:ascii="Wingdings" w:hAnsi="Wingdings" w:hint="default"/>
+        <w:sz w:val="20"/>
+      </w:rPr>
+    </w:lvl>
+    <w:lvl w:ilvl="4" w:tentative="1">
+      <w:start w:val="1"/>
+      <w:numFmt w:val="bullet"/>
+      <w:lvlText w:val=""/>
+      <w:lvlJc w:val="left"/>
+      <w:pPr>
+        <w:tabs>
+          <w:tab w:val="num" w:pos="3600"/>
+        </w:tabs>
+        <w:ind w:left="3600" w:hanging="360"/>
+      </w:pPr>
+      <w:rPr>
+        <w:rFonts w:ascii="Wingdings" w:hAnsi="Wingdings" w:hint="default"/>
+        <w:sz w:val="20"/>
+      </w:rPr>
+    </w:lvl>
+    <w:lvl w:ilvl="5" w:tentative="1">
+      <w:start w:val="1"/>
+      <w:numFmt w:val="bullet"/>
+      <w:lvlText w:val=""/>
+      <w:lvlJc w:val="left"/>
+      <w:pPr>
+        <w:tabs>
+          <w:tab w:val="num" w:pos="4320"/>
+        </w:tabs>
+        <w:ind w:left="4320" w:hanging="360"/>
+      </w:pPr>
+      <w:rPr>
+        <w:rFonts w:ascii="Wingdings" w:hAnsi="Wingdings" w:hint="default"/>
+        <w:sz w:val="20"/>
+      </w:rPr>
+    </w:lvl>
+    <w:lvl w:ilvl="6" w:tentative="1">
+      <w:start w:val="1"/>
+      <w:numFmt w:val="bullet"/>
+      <w:lvlText w:val=""/>
+      <w:lvlJc w:val="left"/>
+      <w:pPr>
+        <w:tabs>
+          <w:tab w:val="num" w:pos="5040"/>
+        </w:tabs>
+        <w:ind w:left="5040" w:hanging="360"/>
+      </w:pPr>
+      <w:rPr>
+        <w:rFonts w:ascii="Wingdings" w:hAnsi="Wingdings" w:hint="default"/>
+        <w:sz w:val="20"/>
+      </w:rPr>
+    </w:lvl>
+    <w:lvl w:ilvl="7" w:tentative="1">
+      <w:start w:val="1"/>
+      <w:numFmt w:val="bullet"/>
+      <w:lvlText w:val=""/>
+      <w:lvlJc w:val="left"/>
+      <w:pPr>
+        <w:tabs>
+          <w:tab w:val="num" w:pos="5760"/>
+        </w:tabs>
+        <w:ind w:left="5760" w:hanging="360"/>
+      </w:pPr>
+      <w:rPr>
+        <w:rFonts w:ascii="Wingdings" w:hAnsi="Wingdings" w:hint="default"/>
+        <w:sz w:val="20"/>
+      </w:rPr>
+    </w:lvl>
+    <w:lvl w:ilvl="8" w:tentative="1">
+      <w:start w:val="1"/>
+      <w:numFmt w:val="bullet"/>
+      <w:lvlText w:val=""/>
+      <w:lvlJc w:val="left"/>
+      <w:pPr>
+        <w:tabs>
+          <w:tab w:val="num" w:pos="6480"/>
+        </w:tabs>
+        <w:ind w:left="6480" w:hanging="360"/>
+      </w:pPr>
+      <w:rPr>
+        <w:rFonts w:ascii="Wingdings" w:hAnsi="Wingdings" w:hint="default"/>
+        <w:sz w:val="20"/>
+      </w:rPr>
+    </w:lvl>
+  </w:abstractNum>
+  <w:abstractNum w:abstractNumId="5" w15:restartNumberingAfterBreak="0">
     <w:nsid w:val="14A367B2"/>
     <w:multiLevelType w:val="multilevel"/>
     <w:tmpl w:val="AC68ADAE"/>
@@ -6244,7 +8574,7 @@
       </w:rPr>
     </w:lvl>
   </w:abstractNum>
-  <w:abstractNum w:abstractNumId="5" w15:restartNumberingAfterBreak="0">
+  <w:abstractNum w:abstractNumId="6" w15:restartNumberingAfterBreak="0">
     <w:nsid w:val="15A87616"/>
     <w:multiLevelType w:val="multilevel"/>
     <w:tmpl w:val="39A01960"/>
@@ -6393,7 +8723,7 @@
       </w:rPr>
     </w:lvl>
   </w:abstractNum>
-  <w:abstractNum w:abstractNumId="6" w15:restartNumberingAfterBreak="0">
+  <w:abstractNum w:abstractNumId="7" w15:restartNumberingAfterBreak="0">
     <w:nsid w:val="168F1D6D"/>
     <w:multiLevelType w:val="multilevel"/>
     <w:tmpl w:val="3B626BE0"/>
@@ -6542,7 +8872,7 @@
       </w:rPr>
     </w:lvl>
   </w:abstractNum>
-  <w:abstractNum w:abstractNumId="7" w15:restartNumberingAfterBreak="0">
+  <w:abstractNum w:abstractNumId="8" w15:restartNumberingAfterBreak="0">
     <w:nsid w:val="186519D6"/>
     <w:multiLevelType w:val="multilevel"/>
     <w:tmpl w:val="B0A8BEB2"/>
@@ -6655,7 +8985,7 @@
       </w:pPr>
     </w:lvl>
   </w:abstractNum>
-  <w:abstractNum w:abstractNumId="8" w15:restartNumberingAfterBreak="0">
+  <w:abstractNum w:abstractNumId="9" w15:restartNumberingAfterBreak="0">
     <w:nsid w:val="1B0A0F48"/>
     <w:multiLevelType w:val="multilevel"/>
     <w:tmpl w:val="EA821162"/>
@@ -6804,7 +9134,7 @@
       </w:rPr>
     </w:lvl>
   </w:abstractNum>
-  <w:abstractNum w:abstractNumId="9" w15:restartNumberingAfterBreak="0">
+  <w:abstractNum w:abstractNumId="10" w15:restartNumberingAfterBreak="0">
     <w:nsid w:val="28A57237"/>
     <w:multiLevelType w:val="multilevel"/>
     <w:tmpl w:val="012A2254"/>
@@ -6953,7 +9283,7 @@
       </w:rPr>
     </w:lvl>
   </w:abstractNum>
-  <w:abstractNum w:abstractNumId="10" w15:restartNumberingAfterBreak="0">
+  <w:abstractNum w:abstractNumId="11" w15:restartNumberingAfterBreak="0">
     <w:nsid w:val="28EA5837"/>
     <w:multiLevelType w:val="multilevel"/>
     <w:tmpl w:val="083665D6"/>
@@ -7066,7 +9396,7 @@
       </w:pPr>
     </w:lvl>
   </w:abstractNum>
-  <w:abstractNum w:abstractNumId="11" w15:restartNumberingAfterBreak="0">
+  <w:abstractNum w:abstractNumId="12" w15:restartNumberingAfterBreak="0">
     <w:nsid w:val="2B837CE1"/>
     <w:multiLevelType w:val="multilevel"/>
     <w:tmpl w:val="16204C94"/>
@@ -7215,7 +9545,7 @@
       </w:rPr>
     </w:lvl>
   </w:abstractNum>
-  <w:abstractNum w:abstractNumId="12" w15:restartNumberingAfterBreak="0">
+  <w:abstractNum w:abstractNumId="13" w15:restartNumberingAfterBreak="0">
     <w:nsid w:val="2C78450A"/>
     <w:multiLevelType w:val="multilevel"/>
     <w:tmpl w:val="B4FE18EE"/>
@@ -7328,7 +9658,7 @@
       </w:pPr>
     </w:lvl>
   </w:abstractNum>
-  <w:abstractNum w:abstractNumId="13" w15:restartNumberingAfterBreak="0">
+  <w:abstractNum w:abstractNumId="14" w15:restartNumberingAfterBreak="0">
     <w:nsid w:val="310E197D"/>
     <w:multiLevelType w:val="multilevel"/>
     <w:tmpl w:val="0DCEF616"/>
@@ -7477,7 +9807,7 @@
       </w:rPr>
     </w:lvl>
   </w:abstractNum>
-  <w:abstractNum w:abstractNumId="14" w15:restartNumberingAfterBreak="0">
+  <w:abstractNum w:abstractNumId="15" w15:restartNumberingAfterBreak="0">
     <w:nsid w:val="313C03AF"/>
     <w:multiLevelType w:val="multilevel"/>
     <w:tmpl w:val="F9166648"/>
@@ -7626,7 +9956,7 @@
       </w:rPr>
     </w:lvl>
   </w:abstractNum>
-  <w:abstractNum w:abstractNumId="15" w15:restartNumberingAfterBreak="0">
+  <w:abstractNum w:abstractNumId="16" w15:restartNumberingAfterBreak="0">
     <w:nsid w:val="3A1C748B"/>
     <w:multiLevelType w:val="multilevel"/>
     <w:tmpl w:val="72F80774"/>
@@ -7775,7 +10105,7 @@
       </w:rPr>
     </w:lvl>
   </w:abstractNum>
-  <w:abstractNum w:abstractNumId="16" w15:restartNumberingAfterBreak="0">
+  <w:abstractNum w:abstractNumId="17" w15:restartNumberingAfterBreak="0">
     <w:nsid w:val="3FD64247"/>
     <w:multiLevelType w:val="multilevel"/>
     <w:tmpl w:val="B20891BA"/>
@@ -7924,7 +10254,7 @@
       </w:rPr>
     </w:lvl>
   </w:abstractNum>
-  <w:abstractNum w:abstractNumId="17" w15:restartNumberingAfterBreak="0">
+  <w:abstractNum w:abstractNumId="18" w15:restartNumberingAfterBreak="0">
     <w:nsid w:val="411B74BE"/>
     <w:multiLevelType w:val="multilevel"/>
     <w:tmpl w:val="BC1E7C98"/>
@@ -8073,7 +10403,7 @@
       </w:rPr>
     </w:lvl>
   </w:abstractNum>
-  <w:abstractNum w:abstractNumId="18" w15:restartNumberingAfterBreak="0">
+  <w:abstractNum w:abstractNumId="19" w15:restartNumberingAfterBreak="0">
     <w:nsid w:val="44A11AA8"/>
     <w:multiLevelType w:val="multilevel"/>
     <w:tmpl w:val="870A35DE"/>
@@ -8222,7 +10552,7 @@
       </w:rPr>
     </w:lvl>
   </w:abstractNum>
-  <w:abstractNum w:abstractNumId="19" w15:restartNumberingAfterBreak="0">
+  <w:abstractNum w:abstractNumId="20" w15:restartNumberingAfterBreak="0">
     <w:nsid w:val="48C97A51"/>
     <w:multiLevelType w:val="multilevel"/>
     <w:tmpl w:val="96DAA8C4"/>
@@ -8371,7 +10701,7 @@
       </w:rPr>
     </w:lvl>
   </w:abstractNum>
-  <w:abstractNum w:abstractNumId="20" w15:restartNumberingAfterBreak="0">
+  <w:abstractNum w:abstractNumId="21" w15:restartNumberingAfterBreak="0">
     <w:nsid w:val="520D097C"/>
     <w:multiLevelType w:val="multilevel"/>
     <w:tmpl w:val="F1D05266"/>
@@ -8520,7 +10850,7 @@
       </w:rPr>
     </w:lvl>
   </w:abstractNum>
-  <w:abstractNum w:abstractNumId="21" w15:restartNumberingAfterBreak="0">
+  <w:abstractNum w:abstractNumId="22" w15:restartNumberingAfterBreak="0">
     <w:nsid w:val="53AC415A"/>
     <w:multiLevelType w:val="multilevel"/>
     <w:tmpl w:val="A7305F1A"/>
@@ -8669,7 +10999,7 @@
       </w:rPr>
     </w:lvl>
   </w:abstractNum>
-  <w:abstractNum w:abstractNumId="22" w15:restartNumberingAfterBreak="0">
+  <w:abstractNum w:abstractNumId="23" w15:restartNumberingAfterBreak="0">
     <w:nsid w:val="55A20289"/>
     <w:multiLevelType w:val="multilevel"/>
     <w:tmpl w:val="BF964E4E"/>
@@ -8818,7 +11148,7 @@
       </w:rPr>
     </w:lvl>
   </w:abstractNum>
-  <w:abstractNum w:abstractNumId="23" w15:restartNumberingAfterBreak="0">
+  <w:abstractNum w:abstractNumId="24" w15:restartNumberingAfterBreak="0">
     <w:nsid w:val="56BB133D"/>
     <w:multiLevelType w:val="multilevel"/>
     <w:tmpl w:val="7BA4A1D0"/>
@@ -8967,7 +11297,7 @@
       </w:rPr>
     </w:lvl>
   </w:abstractNum>
-  <w:abstractNum w:abstractNumId="24" w15:restartNumberingAfterBreak="0">
+  <w:abstractNum w:abstractNumId="25" w15:restartNumberingAfterBreak="0">
     <w:nsid w:val="5E292255"/>
     <w:multiLevelType w:val="multilevel"/>
     <w:tmpl w:val="B478ECFC"/>
@@ -9116,7 +11446,7 @@
       </w:rPr>
     </w:lvl>
   </w:abstractNum>
-  <w:abstractNum w:abstractNumId="25" w15:restartNumberingAfterBreak="0">
+  <w:abstractNum w:abstractNumId="26" w15:restartNumberingAfterBreak="0">
     <w:nsid w:val="5F093100"/>
     <w:multiLevelType w:val="multilevel"/>
     <w:tmpl w:val="1172A63C"/>
@@ -9233,7 +11563,7 @@
       </w:pPr>
     </w:lvl>
   </w:abstractNum>
-  <w:abstractNum w:abstractNumId="26" w15:restartNumberingAfterBreak="0">
+  <w:abstractNum w:abstractNumId="27" w15:restartNumberingAfterBreak="0">
     <w:nsid w:val="62B16BE9"/>
     <w:multiLevelType w:val="multilevel"/>
     <w:tmpl w:val="56BE49F8"/>
@@ -9346,7 +11676,7 @@
       </w:pPr>
     </w:lvl>
   </w:abstractNum>
-  <w:abstractNum w:abstractNumId="27" w15:restartNumberingAfterBreak="0">
+  <w:abstractNum w:abstractNumId="28" w15:restartNumberingAfterBreak="0">
     <w:nsid w:val="670C7ACD"/>
     <w:multiLevelType w:val="multilevel"/>
     <w:tmpl w:val="9B524326"/>
@@ -9495,7 +11825,7 @@
       </w:rPr>
     </w:lvl>
   </w:abstractNum>
-  <w:abstractNum w:abstractNumId="28" w15:restartNumberingAfterBreak="0">
+  <w:abstractNum w:abstractNumId="29" w15:restartNumberingAfterBreak="0">
     <w:nsid w:val="68D4663B"/>
     <w:multiLevelType w:val="multilevel"/>
     <w:tmpl w:val="5BF40B92"/>
@@ -9644,7 +11974,7 @@
       </w:rPr>
     </w:lvl>
   </w:abstractNum>
-  <w:abstractNum w:abstractNumId="29" w15:restartNumberingAfterBreak="0">
+  <w:abstractNum w:abstractNumId="30" w15:restartNumberingAfterBreak="0">
     <w:nsid w:val="69AF39C4"/>
     <w:multiLevelType w:val="multilevel"/>
     <w:tmpl w:val="A720FA4A"/>
@@ -9793,7 +12123,7 @@
       </w:rPr>
     </w:lvl>
   </w:abstractNum>
-  <w:abstractNum w:abstractNumId="30" w15:restartNumberingAfterBreak="0">
+  <w:abstractNum w:abstractNumId="31" w15:restartNumberingAfterBreak="0">
     <w:nsid w:val="6AA756CD"/>
     <w:multiLevelType w:val="multilevel"/>
     <w:tmpl w:val="61940006"/>
@@ -9942,7 +12272,7 @@
       </w:rPr>
     </w:lvl>
   </w:abstractNum>
-  <w:abstractNum w:abstractNumId="31" w15:restartNumberingAfterBreak="0">
+  <w:abstractNum w:abstractNumId="32" w15:restartNumberingAfterBreak="0">
     <w:nsid w:val="6E632A6E"/>
     <w:multiLevelType w:val="multilevel"/>
     <w:tmpl w:val="0C6E2916"/>
@@ -10091,7 +12421,7 @@
       </w:rPr>
     </w:lvl>
   </w:abstractNum>
-  <w:abstractNum w:abstractNumId="32" w15:restartNumberingAfterBreak="0">
+  <w:abstractNum w:abstractNumId="33" w15:restartNumberingAfterBreak="0">
     <w:nsid w:val="73886A8B"/>
     <w:multiLevelType w:val="multilevel"/>
     <w:tmpl w:val="56D811E4"/>
@@ -10240,7 +12570,7 @@
       </w:rPr>
     </w:lvl>
   </w:abstractNum>
-  <w:abstractNum w:abstractNumId="33" w15:restartNumberingAfterBreak="0">
+  <w:abstractNum w:abstractNumId="34" w15:restartNumberingAfterBreak="0">
     <w:nsid w:val="76CA7CB3"/>
     <w:multiLevelType w:val="multilevel"/>
     <w:tmpl w:val="7108E45E"/>
@@ -10389,7 +12719,7 @@
       </w:rPr>
     </w:lvl>
   </w:abstractNum>
-  <w:abstractNum w:abstractNumId="34" w15:restartNumberingAfterBreak="0">
+  <w:abstractNum w:abstractNumId="35" w15:restartNumberingAfterBreak="0">
     <w:nsid w:val="77391F02"/>
     <w:multiLevelType w:val="multilevel"/>
     <w:tmpl w:val="85767530"/>
@@ -10538,7 +12868,120 @@
       </w:rPr>
     </w:lvl>
   </w:abstractNum>
-  <w:abstractNum w:abstractNumId="35" w15:restartNumberingAfterBreak="0">
+  <w:abstractNum w:abstractNumId="36" w15:restartNumberingAfterBreak="0">
+    <w:nsid w:val="781D409A"/>
+    <w:multiLevelType w:val="multilevel"/>
+    <w:tmpl w:val="13F29606"/>
+    <w:lvl w:ilvl="0">
+      <w:start w:val="1"/>
+      <w:numFmt w:val="decimal"/>
+      <w:lvlText w:val="%1."/>
+      <w:lvlJc w:val="left"/>
+      <w:pPr>
+        <w:tabs>
+          <w:tab w:val="num" w:pos="720"/>
+        </w:tabs>
+        <w:ind w:left="720" w:hanging="360"/>
+      </w:pPr>
+    </w:lvl>
+    <w:lvl w:ilvl="1" w:tentative="1">
+      <w:start w:val="1"/>
+      <w:numFmt w:val="decimal"/>
+      <w:lvlText w:val="%2."/>
+      <w:lvlJc w:val="left"/>
+      <w:pPr>
+        <w:tabs>
+          <w:tab w:val="num" w:pos="1440"/>
+        </w:tabs>
+        <w:ind w:left="1440" w:hanging="360"/>
+      </w:pPr>
+    </w:lvl>
+    <w:lvl w:ilvl="2" w:tentative="1">
+      <w:start w:val="1"/>
+      <w:numFmt w:val="decimal"/>
+      <w:lvlText w:val="%3."/>
+      <w:lvlJc w:val="left"/>
+      <w:pPr>
+        <w:tabs>
+          <w:tab w:val="num" w:pos="2160"/>
+        </w:tabs>
+        <w:ind w:left="2160" w:hanging="360"/>
+      </w:pPr>
+    </w:lvl>
+    <w:lvl w:ilvl="3" w:tentative="1">
+      <w:start w:val="1"/>
+      <w:numFmt w:val="decimal"/>
+      <w:lvlText w:val="%4."/>
+      <w:lvlJc w:val="left"/>
+      <w:pPr>
+        <w:tabs>
+          <w:tab w:val="num" w:pos="2880"/>
+        </w:tabs>
+        <w:ind w:left="2880" w:hanging="360"/>
+      </w:pPr>
+    </w:lvl>
+    <w:lvl w:ilvl="4" w:tentative="1">
+      <w:start w:val="1"/>
+      <w:numFmt w:val="decimal"/>
+      <w:lvlText w:val="%5."/>
+      <w:lvlJc w:val="left"/>
+      <w:pPr>
+        <w:tabs>
+          <w:tab w:val="num" w:pos="3600"/>
+        </w:tabs>
+        <w:ind w:left="3600" w:hanging="360"/>
+      </w:pPr>
+    </w:lvl>
+    <w:lvl w:ilvl="5" w:tentative="1">
+      <w:start w:val="1"/>
+      <w:numFmt w:val="decimal"/>
+      <w:lvlText w:val="%6."/>
+      <w:lvlJc w:val="left"/>
+      <w:pPr>
+        <w:tabs>
+          <w:tab w:val="num" w:pos="4320"/>
+        </w:tabs>
+        <w:ind w:left="4320" w:hanging="360"/>
+      </w:pPr>
+    </w:lvl>
+    <w:lvl w:ilvl="6" w:tentative="1">
+      <w:start w:val="1"/>
+      <w:numFmt w:val="decimal"/>
+      <w:lvlText w:val="%7."/>
+      <w:lvlJc w:val="left"/>
+      <w:pPr>
+        <w:tabs>
+          <w:tab w:val="num" w:pos="5040"/>
+        </w:tabs>
+        <w:ind w:left="5040" w:hanging="360"/>
+      </w:pPr>
+    </w:lvl>
+    <w:lvl w:ilvl="7" w:tentative="1">
+      <w:start w:val="1"/>
+      <w:numFmt w:val="decimal"/>
+      <w:lvlText w:val="%8."/>
+      <w:lvlJc w:val="left"/>
+      <w:pPr>
+        <w:tabs>
+          <w:tab w:val="num" w:pos="5760"/>
+        </w:tabs>
+        <w:ind w:left="5760" w:hanging="360"/>
+      </w:pPr>
+    </w:lvl>
+    <w:lvl w:ilvl="8" w:tentative="1">
+      <w:start w:val="1"/>
+      <w:numFmt w:val="decimal"/>
+      <w:lvlText w:val="%9."/>
+      <w:lvlJc w:val="left"/>
+      <w:pPr>
+        <w:tabs>
+          <w:tab w:val="num" w:pos="6480"/>
+        </w:tabs>
+        <w:ind w:left="6480" w:hanging="360"/>
+      </w:pPr>
+    </w:lvl>
+  </w:abstractNum>
+  <w:abstractNum w:abstractNumId="37" w15:restartNumberingAfterBreak="0">
     <w:nsid w:val="78C861CA"/>
     <w:multiLevelType w:val="multilevel"/>
     <w:tmpl w:val="A02E9ED0"/>
@@ -10688,64 +13131,64 @@
     </w:lvl>
   </w:abstractNum>
   <w:num w:numId="1" w16cid:durableId="1852181406">
-    <w:abstractNumId w:val="5"/>
+    <w:abstractNumId w:val="6"/>
   </w:num>
   <w:num w:numId="2" w16cid:durableId="321200465">
-    <w:abstractNumId w:val="28"/>
+    <w:abstractNumId w:val="29"/>
   </w:num>
   <w:num w:numId="3" w16cid:durableId="950748212">
-    <w:abstractNumId w:val="20"/>
+    <w:abstractNumId w:val="21"/>
   </w:num>
   <w:num w:numId="4" w16cid:durableId="53745715">
-    <w:abstractNumId w:val="18"/>
+    <w:abstractNumId w:val="19"/>
   </w:num>
   <w:num w:numId="5" w16cid:durableId="1930576299">
     <w:abstractNumId w:val="2"/>
   </w:num>
   <w:num w:numId="6" w16cid:durableId="271329665">
-    <w:abstractNumId w:val="35"/>
+    <w:abstractNumId w:val="37"/>
   </w:num>
   <w:num w:numId="7" w16cid:durableId="316539874">
-    <w:abstractNumId w:val="26"/>
+    <w:abstractNumId w:val="27"/>
   </w:num>
   <w:num w:numId="8" w16cid:durableId="892423617">
+    <w:abstractNumId w:val="15"/>
+  </w:num>
+  <w:num w:numId="9" w16cid:durableId="854610601">
+    <w:abstractNumId w:val="16"/>
+  </w:num>
+  <w:num w:numId="10" w16cid:durableId="863134876">
+    <w:abstractNumId w:val="28"/>
+  </w:num>
+  <w:num w:numId="11" w16cid:durableId="1049572941">
+    <w:abstractNumId w:val="32"/>
+  </w:num>
+  <w:num w:numId="12" w16cid:durableId="699670440">
+    <w:abstractNumId w:val="24"/>
+  </w:num>
+  <w:num w:numId="13" w16cid:durableId="290673563">
+    <w:abstractNumId w:val="12"/>
+  </w:num>
+  <w:num w:numId="14" w16cid:durableId="515921166">
     <w:abstractNumId w:val="14"/>
   </w:num>
-  <w:num w:numId="9" w16cid:durableId="854610601">
-    <w:abstractNumId w:val="15"/>
-  </w:num>
-  <w:num w:numId="10" w16cid:durableId="863134876">
-    <w:abstractNumId w:val="27"/>
-  </w:num>
-  <w:num w:numId="11" w16cid:durableId="1049572941">
-    <w:abstractNumId w:val="31"/>
-  </w:num>
-  <w:num w:numId="12" w16cid:durableId="699670440">
-    <w:abstractNumId w:val="23"/>
-  </w:num>
-  <w:num w:numId="13" w16cid:durableId="290673563">
-    <w:abstractNumId w:val="11"/>
-  </w:num>
-  <w:num w:numId="14" w16cid:durableId="515921166">
-    <w:abstractNumId w:val="13"/>
-  </w:num>
   <w:num w:numId="15" w16cid:durableId="1859998207">
-    <w:abstractNumId w:val="19"/>
+    <w:abstractNumId w:val="20"/>
   </w:num>
   <w:num w:numId="16" w16cid:durableId="1380595565">
-    <w:abstractNumId w:val="29"/>
+    <w:abstractNumId w:val="30"/>
   </w:num>
   <w:num w:numId="17" w16cid:durableId="803279654">
-    <w:abstractNumId w:val="7"/>
+    <w:abstractNumId w:val="8"/>
   </w:num>
   <w:num w:numId="18" w16cid:durableId="347756495">
-    <w:abstractNumId w:val="16"/>
+    <w:abstractNumId w:val="17"/>
   </w:num>
   <w:num w:numId="19" w16cid:durableId="2137989231">
-    <w:abstractNumId w:val="24"/>
+    <w:abstractNumId w:val="25"/>
   </w:num>
   <w:num w:numId="20" w16cid:durableId="1732270697">
-    <w:abstractNumId w:val="32"/>
+    <w:abstractNumId w:val="33"/>
   </w:num>
   <w:num w:numId="21" w16cid:durableId="150951478">
     <w:abstractNumId w:val="1"/>
@@ -10754,49 +13197,55 @@
     <w:abstractNumId w:val="3"/>
   </w:num>
   <w:num w:numId="23" w16cid:durableId="213393972">
-    <w:abstractNumId w:val="34"/>
+    <w:abstractNumId w:val="35"/>
   </w:num>
   <w:num w:numId="24" w16cid:durableId="2105690187">
-    <w:abstractNumId w:val="21"/>
+    <w:abstractNumId w:val="22"/>
   </w:num>
   <w:num w:numId="25" w16cid:durableId="636910185">
-    <w:abstractNumId w:val="8"/>
+    <w:abstractNumId w:val="9"/>
   </w:num>
   <w:num w:numId="26" w16cid:durableId="1269315861">
-    <w:abstractNumId w:val="22"/>
+    <w:abstractNumId w:val="23"/>
   </w:num>
   <w:num w:numId="27" w16cid:durableId="835533478">
-    <w:abstractNumId w:val="10"/>
+    <w:abstractNumId w:val="11"/>
   </w:num>
   <w:num w:numId="28" w16cid:durableId="1016343477">
-    <w:abstractNumId w:val="9"/>
+    <w:abstractNumId w:val="10"/>
   </w:num>
   <w:num w:numId="29" w16cid:durableId="1182742411">
     <w:abstractNumId w:val="0"/>
   </w:num>
   <w:num w:numId="30" w16cid:durableId="26295145">
-    <w:abstractNumId w:val="6"/>
+    <w:abstractNumId w:val="7"/>
   </w:num>
   <w:num w:numId="31" w16cid:durableId="627049670">
-    <w:abstractNumId w:val="30"/>
+    <w:abstractNumId w:val="31"/>
   </w:num>
   <w:num w:numId="32" w16cid:durableId="644310489">
-    <w:abstractNumId w:val="17"/>
+    <w:abstractNumId w:val="18"/>
   </w:num>
   <w:num w:numId="33" w16cid:durableId="1120877988">
-    <w:abstractNumId w:val="33"/>
+    <w:abstractNumId w:val="34"/>
   </w:num>
   <w:num w:numId="34" w16cid:durableId="1551959317">
-    <w:abstractNumId w:val="12"/>
+    <w:abstractNumId w:val="13"/>
   </w:num>
   <w:num w:numId="35" w16cid:durableId="1272667050">
-    <w:abstractNumId w:val="4"/>
+    <w:abstractNumId w:val="5"/>
   </w:num>
   <w:num w:numId="36" w16cid:durableId="982926267">
-    <w:abstractNumId w:val="25"/>
+    <w:abstractNumId w:val="26"/>
     <w:lvlOverride w:ilvl="0">
       <w:startOverride w:val="2"/>
     </w:lvlOverride>
+  </w:num>
+  <w:num w:numId="37" w16cid:durableId="922447508">
+    <w:abstractNumId w:val="4"/>
+  </w:num>
+  <w:num w:numId="38" w16cid:durableId="1742557370">
+    <w:abstractNumId w:val="36"/>
   </w:num>
 </w:numbering>
 </file>
@@ -11403,7 +13852,6 @@
   <w:style w:type="character" w:default="1" w:styleId="Fuentedeprrafopredeter">
     <w:name w:val="Default Paragraph Font"/>
     <w:uiPriority w:val="1"/>
-    <w:semiHidden/>
     <w:unhideWhenUsed/>
   </w:style>
   <w:style w:type="table" w:default="1" w:styleId="Tablanormal">

</xml_diff>